<commit_message>
feat: Complete report summary
</commit_message>
<xml_diff>
--- a/final/2021212687liangjunyong.docx
+++ b/final/2021212687liangjunyong.docx
@@ -11001,32 +11001,90 @@
     </w:p>
     <w:p>
       <w:pPr>
-        <w:widowControl w:val="0"/>
-        <w:numPr>
-          <w:ilvl w:val="0"/>
-          <w:numId w:val="0"/>
-        </w:numPr>
-        <w:snapToGrid w:val="0"/>
-        <w:spacing w:line="360" w:lineRule="auto"/>
-        <w:jc w:val="left"/>
-        <w:rPr>
-          <w:rFonts w:hint="default" w:ascii="Times New Roman" w:hAnsi="Times New Roman" w:cs="Times New Roman"/>
-          <w:sz w:val="24"/>
-          <w:szCs w:val="24"/>
-          <w:lang w:val="en-US" w:eastAsia="zh-CN"/>
-        </w:rPr>
-      </w:pPr>
-      <w:r>
-        <w:rPr>
-          <w:rFonts w:hint="eastAsia" w:ascii="Times New Roman" w:hAnsi="Times New Roman" w:cs="Times New Roman"/>
-          <w:sz w:val="24"/>
-          <w:szCs w:val="24"/>
-          <w:lang w:val="en-US" w:eastAsia="zh-CN"/>
-        </w:rPr>
-        <w:t>在本次Linux操作系统课程期末大作业中，我手动实践了Linux基础的命令、用gcc编译运行c语言程序、用gdb调试c语言程序。除此之外，我还学习了内存分配中的buddy算法</w:t>
+        <w:rPr>
+          <w:rFonts w:hint="eastAsia" w:ascii="Times New Roman" w:hAnsi="Times New Roman" w:cs="Times New Roman"/>
+          <w:sz w:val="24"/>
+          <w:szCs w:val="24"/>
+          <w:lang w:val="en-US" w:eastAsia="zh-CN"/>
+        </w:rPr>
+      </w:pPr>
+      <w:r>
+        <w:rPr>
+          <w:rFonts w:hint="eastAsia" w:ascii="Times New Roman" w:hAnsi="Times New Roman" w:cs="Times New Roman"/>
+          <w:sz w:val="24"/>
+          <w:szCs w:val="24"/>
+          <w:lang w:val="en-US" w:eastAsia="zh-CN"/>
+        </w:rPr>
+        <w:t xml:space="preserve">    在本次《Linux操作系统》课程的期末大作业中，我得以深入实践和探索Linux的核心功能和特性。首先，我从基础开始，通过手动执行各种Linux命令，加深了对操作系统日常管理和维护工作的理解。这一部分不仅巩固了我的基础知识，还提高了我在实际环境中应用这些命令的能力。</w:t>
+      </w:r>
+    </w:p>
+    <w:p>
+      <w:pPr>
+        <w:rPr>
+          <w:rFonts w:hint="eastAsia" w:ascii="Times New Roman" w:hAnsi="Times New Roman" w:cs="Times New Roman"/>
+          <w:sz w:val="24"/>
+          <w:szCs w:val="24"/>
+          <w:lang w:val="en-US" w:eastAsia="zh-CN"/>
+        </w:rPr>
+      </w:pPr>
+      <w:r>
+        <w:rPr>
+          <w:rFonts w:hint="eastAsia" w:ascii="Times New Roman" w:hAnsi="Times New Roman" w:cs="Times New Roman"/>
+          <w:sz w:val="24"/>
+          <w:szCs w:val="24"/>
+          <w:lang w:val="en-US" w:eastAsia="zh-CN"/>
+        </w:rPr>
+        <w:t xml:space="preserve">    进一步地，我使用gcc工具编译并运行了C语言程序。这个过程不仅让我体验了从源代码到可执行文件的整个过程，还加深了我对编译器如何将高级语言转换成机器代码的理解。接着，我利用gdb对C语言程序进行调试。这一步骤是学习编程中极为重要的一环，它不仅帮助我发现并修复程序中的错误，还让我对程序运行的内部逻辑有了更深的认识。</w:t>
+      </w:r>
+    </w:p>
+    <w:p>
+      <w:pPr>
+        <w:rPr>
+          <w:rFonts w:hint="eastAsia" w:ascii="Times New Roman" w:hAnsi="Times New Roman" w:cs="Times New Roman"/>
+          <w:sz w:val="24"/>
+          <w:szCs w:val="24"/>
+          <w:lang w:val="en-US" w:eastAsia="zh-CN"/>
+        </w:rPr>
+      </w:pPr>
+      <w:r>
+        <w:rPr>
+          <w:rFonts w:hint="eastAsia" w:ascii="Times New Roman" w:hAnsi="Times New Roman" w:cs="Times New Roman"/>
+          <w:sz w:val="24"/>
+          <w:szCs w:val="24"/>
+          <w:lang w:val="en-US" w:eastAsia="zh-CN"/>
+        </w:rPr>
+        <w:t xml:space="preserve">    此外，我探索了内存分配中的伙伴系统（buddy system）算法。为了更好地理解这一高效的内存管理方法，我使用Python编写了一个模拟程序。编写这个程序的过程中，我遇到了多个bug。为了有效解决这些问题，我开始学习并应用单元测试的概念。通过编写和运行针对程序各个小部分的测试用例，我能够确保每个功能模块的正确性。这不仅减少了整体调试的时间，也提高了代码的可靠性。</w:t>
+      </w:r>
+    </w:p>
+    <w:p>
+      <w:pPr>
+        <w:rPr>
+          <w:rFonts w:hint="eastAsia" w:ascii="Times New Roman" w:hAnsi="Times New Roman" w:cs="Times New Roman"/>
+          <w:sz w:val="24"/>
+          <w:szCs w:val="24"/>
+          <w:lang w:val="en-US" w:eastAsia="zh-CN"/>
+        </w:rPr>
+      </w:pPr>
+      <w:r>
+        <w:rPr>
+          <w:rFonts w:hint="eastAsia" w:ascii="Times New Roman" w:hAnsi="Times New Roman" w:cs="Times New Roman"/>
+          <w:sz w:val="24"/>
+          <w:szCs w:val="24"/>
+          <w:lang w:val="en-US" w:eastAsia="zh-CN"/>
+        </w:rPr>
+        <w:t xml:space="preserve">    </w:t>
       </w:r>
       <w:bookmarkStart w:id="5" w:name="_GoBack"/>
       <w:bookmarkEnd w:id="5"/>
+      <w:r>
+        <w:rPr>
+          <w:rFonts w:hint="eastAsia" w:ascii="Times New Roman" w:hAnsi="Times New Roman" w:cs="Times New Roman"/>
+          <w:sz w:val="24"/>
+          <w:szCs w:val="24"/>
+          <w:lang w:val="en-US" w:eastAsia="zh-CN"/>
+        </w:rPr>
+        <w:t>最后，我重新审视了Linux的存储结构，特别是文件系统和inode的概念。我学习了通过inode号计算文件存储实际地址的方法，这对于理解文件系统的工作原理和数据存储方式是至关重要的。通过这次大作业，我不仅加深了对Linux操作系统的理解，还提升了我的编程技能和问题解决能力。这些学习经历无疑将对我的未来学习和职业生涯产生深远的影响。</w:t>
+      </w:r>
     </w:p>
     <w:sectPr>
       <w:pgSz w:w="11906" w:h="16838"/>

</xml_diff>

<commit_message>
doc: copy code to report
</commit_message>
<xml_diff>
--- a/final/2021212687liangjunyong.docx
+++ b/final/2021212687liangjunyong.docx
@@ -1028,12 +1028,6 @@
             <w:insideH w:val="single" w:color="auto" w:sz="4" w:space="0"/>
             <w:insideV w:val="single" w:color="auto" w:sz="4" w:space="0"/>
           </w:tblBorders>
-          <w:tblCellMar>
-            <w:top w:w="0" w:type="dxa"/>
-            <w:left w:w="108" w:type="dxa"/>
-            <w:bottom w:w="0" w:type="dxa"/>
-            <w:right w:w="108" w:type="dxa"/>
-          </w:tblCellMar>
         </w:tblPrEx>
         <w:trPr>
           <w:trHeight w:val="4243" w:hRule="atLeast"/>
@@ -8842,6 +8836,4098 @@
         <w:spacing w:line="360" w:lineRule="auto"/>
         <w:jc w:val="left"/>
         <w:rPr>
+          <w:rFonts w:hint="default" w:ascii="Times New Roman" w:hAnsi="Times New Roman" w:eastAsia="宋体" w:cs="Times New Roman"/>
+          <w:sz w:val="24"/>
+          <w:szCs w:val="24"/>
+          <w:lang w:val="en-US" w:eastAsia="zh-CN"/>
+        </w:rPr>
+      </w:pPr>
+      <w:r>
+        <w:rPr>
+          <w:rFonts w:hint="default" w:ascii="Times New Roman" w:hAnsi="Times New Roman" w:eastAsia="宋体" w:cs="Times New Roman"/>
+          <w:sz w:val="24"/>
+          <w:szCs w:val="24"/>
+          <w:lang w:val="en-US" w:eastAsia="zh-CN"/>
+        </w:rPr>
+        <w:t>代码</w:t>
+      </w:r>
+    </w:p>
+    <w:p>
+      <w:pPr>
+        <w:widowControl w:val="0"/>
+        <w:numPr>
+          <w:ilvl w:val="0"/>
+          <w:numId w:val="0"/>
+        </w:numPr>
+        <w:snapToGrid w:val="0"/>
+        <w:spacing w:line="360" w:lineRule="auto"/>
+        <w:jc w:val="left"/>
+        <w:rPr>
+          <w:rFonts w:hint="default" w:ascii="Times New Roman" w:hAnsi="Times New Roman" w:eastAsia="宋体" w:cs="Times New Roman"/>
+          <w:sz w:val="24"/>
+          <w:szCs w:val="24"/>
+          <w:lang w:val="en-US" w:eastAsia="zh-CN"/>
+        </w:rPr>
+      </w:pPr>
+      <w:r>
+        <w:rPr>
+          <w:rFonts w:hint="default" w:ascii="Times New Roman" w:hAnsi="Times New Roman" w:eastAsia="宋体" w:cs="Times New Roman"/>
+          <w:sz w:val="24"/>
+          <w:szCs w:val="24"/>
+          <w:lang w:val="en-US" w:eastAsia="zh-CN"/>
+        </w:rPr>
+        <w:t>class BuddyAllocator:</w:t>
+      </w:r>
+    </w:p>
+    <w:p>
+      <w:pPr>
+        <w:widowControl w:val="0"/>
+        <w:numPr>
+          <w:ilvl w:val="0"/>
+          <w:numId w:val="0"/>
+        </w:numPr>
+        <w:snapToGrid w:val="0"/>
+        <w:spacing w:line="360" w:lineRule="auto"/>
+        <w:jc w:val="left"/>
+        <w:rPr>
+          <w:rFonts w:hint="default" w:ascii="Times New Roman" w:hAnsi="Times New Roman" w:eastAsia="宋体" w:cs="Times New Roman"/>
+          <w:sz w:val="24"/>
+          <w:szCs w:val="24"/>
+          <w:lang w:val="en-US" w:eastAsia="zh-CN"/>
+        </w:rPr>
+      </w:pPr>
+      <w:r>
+        <w:rPr>
+          <w:rFonts w:hint="default" w:ascii="Times New Roman" w:hAnsi="Times New Roman" w:eastAsia="宋体" w:cs="Times New Roman"/>
+          <w:sz w:val="24"/>
+          <w:szCs w:val="24"/>
+          <w:lang w:val="en-US" w:eastAsia="zh-CN"/>
+        </w:rPr>
+        <w:t>    def __init__(self, size):</w:t>
+      </w:r>
+    </w:p>
+    <w:p>
+      <w:pPr>
+        <w:widowControl w:val="0"/>
+        <w:numPr>
+          <w:ilvl w:val="0"/>
+          <w:numId w:val="0"/>
+        </w:numPr>
+        <w:snapToGrid w:val="0"/>
+        <w:spacing w:line="360" w:lineRule="auto"/>
+        <w:jc w:val="left"/>
+        <w:rPr>
+          <w:rFonts w:hint="default" w:ascii="Times New Roman" w:hAnsi="Times New Roman" w:eastAsia="宋体" w:cs="Times New Roman"/>
+          <w:sz w:val="24"/>
+          <w:szCs w:val="24"/>
+          <w:lang w:val="en-US" w:eastAsia="zh-CN"/>
+        </w:rPr>
+      </w:pPr>
+      <w:r>
+        <w:rPr>
+          <w:rFonts w:hint="default" w:ascii="Times New Roman" w:hAnsi="Times New Roman" w:eastAsia="宋体" w:cs="Times New Roman"/>
+          <w:sz w:val="24"/>
+          <w:szCs w:val="24"/>
+          <w:lang w:val="en-US" w:eastAsia="zh-CN"/>
+        </w:rPr>
+        <w:t>        if not self.is_power_of_two(size):</w:t>
+      </w:r>
+    </w:p>
+    <w:p>
+      <w:pPr>
+        <w:widowControl w:val="0"/>
+        <w:numPr>
+          <w:ilvl w:val="0"/>
+          <w:numId w:val="0"/>
+        </w:numPr>
+        <w:snapToGrid w:val="0"/>
+        <w:spacing w:line="360" w:lineRule="auto"/>
+        <w:jc w:val="left"/>
+        <w:rPr>
+          <w:rFonts w:hint="default" w:ascii="Times New Roman" w:hAnsi="Times New Roman" w:eastAsia="宋体" w:cs="Times New Roman"/>
+          <w:sz w:val="24"/>
+          <w:szCs w:val="24"/>
+          <w:lang w:val="en-US" w:eastAsia="zh-CN"/>
+        </w:rPr>
+      </w:pPr>
+      <w:r>
+        <w:rPr>
+          <w:rFonts w:hint="default" w:ascii="Times New Roman" w:hAnsi="Times New Roman" w:eastAsia="宋体" w:cs="Times New Roman"/>
+          <w:sz w:val="24"/>
+          <w:szCs w:val="24"/>
+          <w:lang w:val="en-US" w:eastAsia="zh-CN"/>
+        </w:rPr>
+        <w:t>            raise ValueError("Size must be power of two")</w:t>
+      </w:r>
+    </w:p>
+    <w:p>
+      <w:pPr>
+        <w:widowControl w:val="0"/>
+        <w:numPr>
+          <w:ilvl w:val="0"/>
+          <w:numId w:val="0"/>
+        </w:numPr>
+        <w:snapToGrid w:val="0"/>
+        <w:spacing w:line="360" w:lineRule="auto"/>
+        <w:jc w:val="left"/>
+        <w:rPr>
+          <w:rFonts w:hint="default" w:ascii="Times New Roman" w:hAnsi="Times New Roman" w:eastAsia="宋体" w:cs="Times New Roman"/>
+          <w:sz w:val="24"/>
+          <w:szCs w:val="24"/>
+          <w:lang w:val="en-US" w:eastAsia="zh-CN"/>
+        </w:rPr>
+      </w:pPr>
+      <w:r>
+        <w:rPr>
+          <w:rFonts w:hint="default" w:ascii="Times New Roman" w:hAnsi="Times New Roman" w:eastAsia="宋体" w:cs="Times New Roman"/>
+          <w:sz w:val="24"/>
+          <w:szCs w:val="24"/>
+          <w:lang w:val="en-US" w:eastAsia="zh-CN"/>
+        </w:rPr>
+        <w:t>        self.size = self.get_power_of_two(size)</w:t>
+      </w:r>
+    </w:p>
+    <w:p>
+      <w:pPr>
+        <w:widowControl w:val="0"/>
+        <w:numPr>
+          <w:ilvl w:val="0"/>
+          <w:numId w:val="0"/>
+        </w:numPr>
+        <w:snapToGrid w:val="0"/>
+        <w:spacing w:line="360" w:lineRule="auto"/>
+        <w:jc w:val="left"/>
+        <w:rPr>
+          <w:rFonts w:hint="default" w:ascii="Times New Roman" w:hAnsi="Times New Roman" w:eastAsia="宋体" w:cs="Times New Roman"/>
+          <w:sz w:val="24"/>
+          <w:szCs w:val="24"/>
+          <w:lang w:val="en-US" w:eastAsia="zh-CN"/>
+        </w:rPr>
+      </w:pPr>
+      <w:r>
+        <w:rPr>
+          <w:rFonts w:hint="default" w:ascii="Times New Roman" w:hAnsi="Times New Roman" w:eastAsia="宋体" w:cs="Times New Roman"/>
+          <w:sz w:val="24"/>
+          <w:szCs w:val="24"/>
+          <w:lang w:val="en-US" w:eastAsia="zh-CN"/>
+        </w:rPr>
+        <w:t>        self.free_list = {self.size: [0]}  # 使用2的幂作为键</w:t>
+      </w:r>
+    </w:p>
+    <w:p>
+      <w:pPr>
+        <w:widowControl w:val="0"/>
+        <w:numPr>
+          <w:ilvl w:val="0"/>
+          <w:numId w:val="0"/>
+        </w:numPr>
+        <w:snapToGrid w:val="0"/>
+        <w:spacing w:line="360" w:lineRule="auto"/>
+        <w:jc w:val="left"/>
+        <w:rPr>
+          <w:rFonts w:hint="default" w:ascii="Times New Roman" w:hAnsi="Times New Roman" w:eastAsia="宋体" w:cs="Times New Roman"/>
+          <w:sz w:val="24"/>
+          <w:szCs w:val="24"/>
+          <w:lang w:val="en-US" w:eastAsia="zh-CN"/>
+        </w:rPr>
+      </w:pPr>
+      <w:r>
+        <w:rPr>
+          <w:rFonts w:hint="default" w:ascii="Times New Roman" w:hAnsi="Times New Roman" w:eastAsia="宋体" w:cs="Times New Roman"/>
+          <w:sz w:val="24"/>
+          <w:szCs w:val="24"/>
+          <w:lang w:val="en-US" w:eastAsia="zh-CN"/>
+        </w:rPr>
+        <w:t>        self.allocated_list = {}  # 记录分配的地址</w:t>
+      </w:r>
+    </w:p>
+    <w:p>
+      <w:pPr>
+        <w:widowControl w:val="0"/>
+        <w:numPr>
+          <w:ilvl w:val="0"/>
+          <w:numId w:val="0"/>
+        </w:numPr>
+        <w:snapToGrid w:val="0"/>
+        <w:spacing w:line="360" w:lineRule="auto"/>
+        <w:jc w:val="left"/>
+        <w:rPr>
+          <w:rFonts w:hint="default" w:ascii="Times New Roman" w:hAnsi="Times New Roman" w:eastAsia="宋体" w:cs="Times New Roman"/>
+          <w:sz w:val="24"/>
+          <w:szCs w:val="24"/>
+          <w:lang w:val="en-US" w:eastAsia="zh-CN"/>
+        </w:rPr>
+      </w:pPr>
+    </w:p>
+    <w:p>
+      <w:pPr>
+        <w:widowControl w:val="0"/>
+        <w:numPr>
+          <w:ilvl w:val="0"/>
+          <w:numId w:val="0"/>
+        </w:numPr>
+        <w:snapToGrid w:val="0"/>
+        <w:spacing w:line="360" w:lineRule="auto"/>
+        <w:jc w:val="left"/>
+        <w:rPr>
+          <w:rFonts w:hint="default" w:ascii="Times New Roman" w:hAnsi="Times New Roman" w:eastAsia="宋体" w:cs="Times New Roman"/>
+          <w:sz w:val="24"/>
+          <w:szCs w:val="24"/>
+          <w:lang w:val="en-US" w:eastAsia="zh-CN"/>
+        </w:rPr>
+      </w:pPr>
+      <w:r>
+        <w:rPr>
+          <w:rFonts w:hint="default" w:ascii="Times New Roman" w:hAnsi="Times New Roman" w:eastAsia="宋体" w:cs="Times New Roman"/>
+          <w:sz w:val="24"/>
+          <w:szCs w:val="24"/>
+          <w:lang w:val="en-US" w:eastAsia="zh-CN"/>
+        </w:rPr>
+        <w:t>    def is_power_of_two(self, n):</w:t>
+      </w:r>
+    </w:p>
+    <w:p>
+      <w:pPr>
+        <w:widowControl w:val="0"/>
+        <w:numPr>
+          <w:ilvl w:val="0"/>
+          <w:numId w:val="0"/>
+        </w:numPr>
+        <w:snapToGrid w:val="0"/>
+        <w:spacing w:line="360" w:lineRule="auto"/>
+        <w:jc w:val="left"/>
+        <w:rPr>
+          <w:rFonts w:hint="default" w:ascii="Times New Roman" w:hAnsi="Times New Roman" w:eastAsia="宋体" w:cs="Times New Roman"/>
+          <w:sz w:val="24"/>
+          <w:szCs w:val="24"/>
+          <w:lang w:val="en-US" w:eastAsia="zh-CN"/>
+        </w:rPr>
+      </w:pPr>
+      <w:r>
+        <w:rPr>
+          <w:rFonts w:hint="default" w:ascii="Times New Roman" w:hAnsi="Times New Roman" w:eastAsia="宋体" w:cs="Times New Roman"/>
+          <w:sz w:val="24"/>
+          <w:szCs w:val="24"/>
+          <w:lang w:val="en-US" w:eastAsia="zh-CN"/>
+        </w:rPr>
+        <w:t>        if n &lt;= 0:</w:t>
+      </w:r>
+    </w:p>
+    <w:p>
+      <w:pPr>
+        <w:widowControl w:val="0"/>
+        <w:numPr>
+          <w:ilvl w:val="0"/>
+          <w:numId w:val="0"/>
+        </w:numPr>
+        <w:snapToGrid w:val="0"/>
+        <w:spacing w:line="360" w:lineRule="auto"/>
+        <w:jc w:val="left"/>
+        <w:rPr>
+          <w:rFonts w:hint="default" w:ascii="Times New Roman" w:hAnsi="Times New Roman" w:eastAsia="宋体" w:cs="Times New Roman"/>
+          <w:sz w:val="24"/>
+          <w:szCs w:val="24"/>
+          <w:lang w:val="en-US" w:eastAsia="zh-CN"/>
+        </w:rPr>
+      </w:pPr>
+      <w:r>
+        <w:rPr>
+          <w:rFonts w:hint="default" w:ascii="Times New Roman" w:hAnsi="Times New Roman" w:eastAsia="宋体" w:cs="Times New Roman"/>
+          <w:sz w:val="24"/>
+          <w:szCs w:val="24"/>
+          <w:lang w:val="en-US" w:eastAsia="zh-CN"/>
+        </w:rPr>
+        <w:t>            return False</w:t>
+      </w:r>
+    </w:p>
+    <w:p>
+      <w:pPr>
+        <w:widowControl w:val="0"/>
+        <w:numPr>
+          <w:ilvl w:val="0"/>
+          <w:numId w:val="0"/>
+        </w:numPr>
+        <w:snapToGrid w:val="0"/>
+        <w:spacing w:line="360" w:lineRule="auto"/>
+        <w:jc w:val="left"/>
+        <w:rPr>
+          <w:rFonts w:hint="default" w:ascii="Times New Roman" w:hAnsi="Times New Roman" w:eastAsia="宋体" w:cs="Times New Roman"/>
+          <w:sz w:val="24"/>
+          <w:szCs w:val="24"/>
+          <w:lang w:val="en-US" w:eastAsia="zh-CN"/>
+        </w:rPr>
+      </w:pPr>
+      <w:r>
+        <w:rPr>
+          <w:rFonts w:hint="default" w:ascii="Times New Roman" w:hAnsi="Times New Roman" w:eastAsia="宋体" w:cs="Times New Roman"/>
+          <w:sz w:val="24"/>
+          <w:szCs w:val="24"/>
+          <w:lang w:val="en-US" w:eastAsia="zh-CN"/>
+        </w:rPr>
+        <w:t>        return (n &amp; (n - 1)) == 0</w:t>
+      </w:r>
+    </w:p>
+    <w:p>
+      <w:pPr>
+        <w:widowControl w:val="0"/>
+        <w:numPr>
+          <w:ilvl w:val="0"/>
+          <w:numId w:val="0"/>
+        </w:numPr>
+        <w:snapToGrid w:val="0"/>
+        <w:spacing w:line="360" w:lineRule="auto"/>
+        <w:jc w:val="left"/>
+        <w:rPr>
+          <w:rFonts w:hint="default" w:ascii="Times New Roman" w:hAnsi="Times New Roman" w:eastAsia="宋体" w:cs="Times New Roman"/>
+          <w:sz w:val="24"/>
+          <w:szCs w:val="24"/>
+          <w:lang w:val="en-US" w:eastAsia="zh-CN"/>
+        </w:rPr>
+      </w:pPr>
+    </w:p>
+    <w:p>
+      <w:pPr>
+        <w:widowControl w:val="0"/>
+        <w:numPr>
+          <w:ilvl w:val="0"/>
+          <w:numId w:val="0"/>
+        </w:numPr>
+        <w:snapToGrid w:val="0"/>
+        <w:spacing w:line="360" w:lineRule="auto"/>
+        <w:jc w:val="left"/>
+        <w:rPr>
+          <w:rFonts w:hint="default" w:ascii="Times New Roman" w:hAnsi="Times New Roman" w:eastAsia="宋体" w:cs="Times New Roman"/>
+          <w:sz w:val="24"/>
+          <w:szCs w:val="24"/>
+          <w:lang w:val="en-US" w:eastAsia="zh-CN"/>
+        </w:rPr>
+      </w:pPr>
+      <w:r>
+        <w:rPr>
+          <w:rFonts w:hint="default" w:ascii="Times New Roman" w:hAnsi="Times New Roman" w:eastAsia="宋体" w:cs="Times New Roman"/>
+          <w:sz w:val="24"/>
+          <w:szCs w:val="24"/>
+          <w:lang w:val="en-US" w:eastAsia="zh-CN"/>
+        </w:rPr>
+        <w:t>    def get_power_of_two(self, size):</w:t>
+      </w:r>
+    </w:p>
+    <w:p>
+      <w:pPr>
+        <w:widowControl w:val="0"/>
+        <w:numPr>
+          <w:ilvl w:val="0"/>
+          <w:numId w:val="0"/>
+        </w:numPr>
+        <w:snapToGrid w:val="0"/>
+        <w:spacing w:line="360" w:lineRule="auto"/>
+        <w:jc w:val="left"/>
+        <w:rPr>
+          <w:rFonts w:hint="default" w:ascii="Times New Roman" w:hAnsi="Times New Roman" w:eastAsia="宋体" w:cs="Times New Roman"/>
+          <w:sz w:val="24"/>
+          <w:szCs w:val="24"/>
+          <w:lang w:val="en-US" w:eastAsia="zh-CN"/>
+        </w:rPr>
+      </w:pPr>
+      <w:r>
+        <w:rPr>
+          <w:rFonts w:hint="default" w:ascii="Times New Roman" w:hAnsi="Times New Roman" w:eastAsia="宋体" w:cs="Times New Roman"/>
+          <w:sz w:val="24"/>
+          <w:szCs w:val="24"/>
+          <w:lang w:val="en-US" w:eastAsia="zh-CN"/>
+        </w:rPr>
+        <w:t>        # 找到不小于size的最小2的幂</w:t>
+      </w:r>
+    </w:p>
+    <w:p>
+      <w:pPr>
+        <w:widowControl w:val="0"/>
+        <w:numPr>
+          <w:ilvl w:val="0"/>
+          <w:numId w:val="0"/>
+        </w:numPr>
+        <w:snapToGrid w:val="0"/>
+        <w:spacing w:line="360" w:lineRule="auto"/>
+        <w:jc w:val="left"/>
+        <w:rPr>
+          <w:rFonts w:hint="default" w:ascii="Times New Roman" w:hAnsi="Times New Roman" w:eastAsia="宋体" w:cs="Times New Roman"/>
+          <w:sz w:val="24"/>
+          <w:szCs w:val="24"/>
+          <w:lang w:val="en-US" w:eastAsia="zh-CN"/>
+        </w:rPr>
+      </w:pPr>
+      <w:r>
+        <w:rPr>
+          <w:rFonts w:hint="default" w:ascii="Times New Roman" w:hAnsi="Times New Roman" w:eastAsia="宋体" w:cs="Times New Roman"/>
+          <w:sz w:val="24"/>
+          <w:szCs w:val="24"/>
+          <w:lang w:val="en-US" w:eastAsia="zh-CN"/>
+        </w:rPr>
+        <w:t>        power = 1</w:t>
+      </w:r>
+    </w:p>
+    <w:p>
+      <w:pPr>
+        <w:widowControl w:val="0"/>
+        <w:numPr>
+          <w:ilvl w:val="0"/>
+          <w:numId w:val="0"/>
+        </w:numPr>
+        <w:snapToGrid w:val="0"/>
+        <w:spacing w:line="360" w:lineRule="auto"/>
+        <w:jc w:val="left"/>
+        <w:rPr>
+          <w:rFonts w:hint="default" w:ascii="Times New Roman" w:hAnsi="Times New Roman" w:eastAsia="宋体" w:cs="Times New Roman"/>
+          <w:sz w:val="24"/>
+          <w:szCs w:val="24"/>
+          <w:lang w:val="en-US" w:eastAsia="zh-CN"/>
+        </w:rPr>
+      </w:pPr>
+      <w:r>
+        <w:rPr>
+          <w:rFonts w:hint="default" w:ascii="Times New Roman" w:hAnsi="Times New Roman" w:eastAsia="宋体" w:cs="Times New Roman"/>
+          <w:sz w:val="24"/>
+          <w:szCs w:val="24"/>
+          <w:lang w:val="en-US" w:eastAsia="zh-CN"/>
+        </w:rPr>
+        <w:t>        while power &lt; size:</w:t>
+      </w:r>
+    </w:p>
+    <w:p>
+      <w:pPr>
+        <w:widowControl w:val="0"/>
+        <w:numPr>
+          <w:ilvl w:val="0"/>
+          <w:numId w:val="0"/>
+        </w:numPr>
+        <w:snapToGrid w:val="0"/>
+        <w:spacing w:line="360" w:lineRule="auto"/>
+        <w:jc w:val="left"/>
+        <w:rPr>
+          <w:rFonts w:hint="default" w:ascii="Times New Roman" w:hAnsi="Times New Roman" w:eastAsia="宋体" w:cs="Times New Roman"/>
+          <w:sz w:val="24"/>
+          <w:szCs w:val="24"/>
+          <w:lang w:val="en-US" w:eastAsia="zh-CN"/>
+        </w:rPr>
+      </w:pPr>
+      <w:r>
+        <w:rPr>
+          <w:rFonts w:hint="default" w:ascii="Times New Roman" w:hAnsi="Times New Roman" w:eastAsia="宋体" w:cs="Times New Roman"/>
+          <w:sz w:val="24"/>
+          <w:szCs w:val="24"/>
+          <w:lang w:val="en-US" w:eastAsia="zh-CN"/>
+        </w:rPr>
+        <w:t>            power *= 2</w:t>
+      </w:r>
+    </w:p>
+    <w:p>
+      <w:pPr>
+        <w:widowControl w:val="0"/>
+        <w:numPr>
+          <w:ilvl w:val="0"/>
+          <w:numId w:val="0"/>
+        </w:numPr>
+        <w:snapToGrid w:val="0"/>
+        <w:spacing w:line="360" w:lineRule="auto"/>
+        <w:jc w:val="left"/>
+        <w:rPr>
+          <w:rFonts w:hint="default" w:ascii="Times New Roman" w:hAnsi="Times New Roman" w:eastAsia="宋体" w:cs="Times New Roman"/>
+          <w:sz w:val="24"/>
+          <w:szCs w:val="24"/>
+          <w:lang w:val="en-US" w:eastAsia="zh-CN"/>
+        </w:rPr>
+      </w:pPr>
+      <w:r>
+        <w:rPr>
+          <w:rFonts w:hint="default" w:ascii="Times New Roman" w:hAnsi="Times New Roman" w:eastAsia="宋体" w:cs="Times New Roman"/>
+          <w:sz w:val="24"/>
+          <w:szCs w:val="24"/>
+          <w:lang w:val="en-US" w:eastAsia="zh-CN"/>
+        </w:rPr>
+        <w:t>        return power</w:t>
+      </w:r>
+    </w:p>
+    <w:p>
+      <w:pPr>
+        <w:widowControl w:val="0"/>
+        <w:numPr>
+          <w:ilvl w:val="0"/>
+          <w:numId w:val="0"/>
+        </w:numPr>
+        <w:snapToGrid w:val="0"/>
+        <w:spacing w:line="360" w:lineRule="auto"/>
+        <w:jc w:val="left"/>
+        <w:rPr>
+          <w:rFonts w:hint="default" w:ascii="Times New Roman" w:hAnsi="Times New Roman" w:eastAsia="宋体" w:cs="Times New Roman"/>
+          <w:sz w:val="24"/>
+          <w:szCs w:val="24"/>
+          <w:lang w:val="en-US" w:eastAsia="zh-CN"/>
+        </w:rPr>
+      </w:pPr>
+    </w:p>
+    <w:p>
+      <w:pPr>
+        <w:widowControl w:val="0"/>
+        <w:numPr>
+          <w:ilvl w:val="0"/>
+          <w:numId w:val="0"/>
+        </w:numPr>
+        <w:snapToGrid w:val="0"/>
+        <w:spacing w:line="360" w:lineRule="auto"/>
+        <w:jc w:val="left"/>
+        <w:rPr>
+          <w:rFonts w:hint="default" w:ascii="Times New Roman" w:hAnsi="Times New Roman" w:eastAsia="宋体" w:cs="Times New Roman"/>
+          <w:sz w:val="24"/>
+          <w:szCs w:val="24"/>
+          <w:lang w:val="en-US" w:eastAsia="zh-CN"/>
+        </w:rPr>
+      </w:pPr>
+      <w:r>
+        <w:rPr>
+          <w:rFonts w:hint="default" w:ascii="Times New Roman" w:hAnsi="Times New Roman" w:eastAsia="宋体" w:cs="Times New Roman"/>
+          <w:sz w:val="24"/>
+          <w:szCs w:val="24"/>
+          <w:lang w:val="en-US" w:eastAsia="zh-CN"/>
+        </w:rPr>
+        <w:t>    def allocate(self, size):</w:t>
+      </w:r>
+    </w:p>
+    <w:p>
+      <w:pPr>
+        <w:widowControl w:val="0"/>
+        <w:numPr>
+          <w:ilvl w:val="0"/>
+          <w:numId w:val="0"/>
+        </w:numPr>
+        <w:snapToGrid w:val="0"/>
+        <w:spacing w:line="360" w:lineRule="auto"/>
+        <w:jc w:val="left"/>
+        <w:rPr>
+          <w:rFonts w:hint="default" w:ascii="Times New Roman" w:hAnsi="Times New Roman" w:eastAsia="宋体" w:cs="Times New Roman"/>
+          <w:sz w:val="24"/>
+          <w:szCs w:val="24"/>
+          <w:lang w:val="en-US" w:eastAsia="zh-CN"/>
+        </w:rPr>
+      </w:pPr>
+      <w:r>
+        <w:rPr>
+          <w:rFonts w:hint="default" w:ascii="Times New Roman" w:hAnsi="Times New Roman" w:eastAsia="宋体" w:cs="Times New Roman"/>
+          <w:sz w:val="24"/>
+          <w:szCs w:val="24"/>
+          <w:lang w:val="en-US" w:eastAsia="zh-CN"/>
+        </w:rPr>
+        <w:t>        # 分配内存函数</w:t>
+      </w:r>
+    </w:p>
+    <w:p>
+      <w:pPr>
+        <w:widowControl w:val="0"/>
+        <w:numPr>
+          <w:ilvl w:val="0"/>
+          <w:numId w:val="0"/>
+        </w:numPr>
+        <w:snapToGrid w:val="0"/>
+        <w:spacing w:line="360" w:lineRule="auto"/>
+        <w:jc w:val="left"/>
+        <w:rPr>
+          <w:rFonts w:hint="default" w:ascii="Times New Roman" w:hAnsi="Times New Roman" w:eastAsia="宋体" w:cs="Times New Roman"/>
+          <w:sz w:val="24"/>
+          <w:szCs w:val="24"/>
+          <w:lang w:val="en-US" w:eastAsia="zh-CN"/>
+        </w:rPr>
+      </w:pPr>
+      <w:r>
+        <w:rPr>
+          <w:rFonts w:hint="default" w:ascii="Times New Roman" w:hAnsi="Times New Roman" w:eastAsia="宋体" w:cs="Times New Roman"/>
+          <w:sz w:val="24"/>
+          <w:szCs w:val="24"/>
+          <w:lang w:val="en-US" w:eastAsia="zh-CN"/>
+        </w:rPr>
+        <w:t>        size = self.get_power_of_two(size)  # 调整size为2的幂</w:t>
+      </w:r>
+    </w:p>
+    <w:p>
+      <w:pPr>
+        <w:widowControl w:val="0"/>
+        <w:numPr>
+          <w:ilvl w:val="0"/>
+          <w:numId w:val="0"/>
+        </w:numPr>
+        <w:snapToGrid w:val="0"/>
+        <w:spacing w:line="360" w:lineRule="auto"/>
+        <w:jc w:val="left"/>
+        <w:rPr>
+          <w:rFonts w:hint="default" w:ascii="Times New Roman" w:hAnsi="Times New Roman" w:eastAsia="宋体" w:cs="Times New Roman"/>
+          <w:sz w:val="24"/>
+          <w:szCs w:val="24"/>
+          <w:lang w:val="en-US" w:eastAsia="zh-CN"/>
+        </w:rPr>
+      </w:pPr>
+    </w:p>
+    <w:p>
+      <w:pPr>
+        <w:widowControl w:val="0"/>
+        <w:numPr>
+          <w:ilvl w:val="0"/>
+          <w:numId w:val="0"/>
+        </w:numPr>
+        <w:snapToGrid w:val="0"/>
+        <w:spacing w:line="360" w:lineRule="auto"/>
+        <w:jc w:val="left"/>
+        <w:rPr>
+          <w:rFonts w:hint="default" w:ascii="Times New Roman" w:hAnsi="Times New Roman" w:eastAsia="宋体" w:cs="Times New Roman"/>
+          <w:sz w:val="24"/>
+          <w:szCs w:val="24"/>
+          <w:lang w:val="en-US" w:eastAsia="zh-CN"/>
+        </w:rPr>
+      </w:pPr>
+      <w:r>
+        <w:rPr>
+          <w:rFonts w:hint="default" w:ascii="Times New Roman" w:hAnsi="Times New Roman" w:eastAsia="宋体" w:cs="Times New Roman"/>
+          <w:sz w:val="24"/>
+          <w:szCs w:val="24"/>
+          <w:lang w:val="en-US" w:eastAsia="zh-CN"/>
+        </w:rPr>
+        <w:t>        # 从小到大寻找合适的block size</w:t>
+      </w:r>
+    </w:p>
+    <w:p>
+      <w:pPr>
+        <w:widowControl w:val="0"/>
+        <w:numPr>
+          <w:ilvl w:val="0"/>
+          <w:numId w:val="0"/>
+        </w:numPr>
+        <w:snapToGrid w:val="0"/>
+        <w:spacing w:line="360" w:lineRule="auto"/>
+        <w:jc w:val="left"/>
+        <w:rPr>
+          <w:rFonts w:hint="default" w:ascii="Times New Roman" w:hAnsi="Times New Roman" w:eastAsia="宋体" w:cs="Times New Roman"/>
+          <w:sz w:val="24"/>
+          <w:szCs w:val="24"/>
+          <w:lang w:val="en-US" w:eastAsia="zh-CN"/>
+        </w:rPr>
+      </w:pPr>
+      <w:r>
+        <w:rPr>
+          <w:rFonts w:hint="default" w:ascii="Times New Roman" w:hAnsi="Times New Roman" w:eastAsia="宋体" w:cs="Times New Roman"/>
+          <w:sz w:val="24"/>
+          <w:szCs w:val="24"/>
+          <w:lang w:val="en-US" w:eastAsia="zh-CN"/>
+        </w:rPr>
+        <w:t>        for block_size in sorted(self.free_list):</w:t>
+      </w:r>
+    </w:p>
+    <w:p>
+      <w:pPr>
+        <w:widowControl w:val="0"/>
+        <w:numPr>
+          <w:ilvl w:val="0"/>
+          <w:numId w:val="0"/>
+        </w:numPr>
+        <w:snapToGrid w:val="0"/>
+        <w:spacing w:line="360" w:lineRule="auto"/>
+        <w:jc w:val="left"/>
+        <w:rPr>
+          <w:rFonts w:hint="default" w:ascii="Times New Roman" w:hAnsi="Times New Roman" w:eastAsia="宋体" w:cs="Times New Roman"/>
+          <w:sz w:val="24"/>
+          <w:szCs w:val="24"/>
+          <w:lang w:val="en-US" w:eastAsia="zh-CN"/>
+        </w:rPr>
+      </w:pPr>
+      <w:r>
+        <w:rPr>
+          <w:rFonts w:hint="default" w:ascii="Times New Roman" w:hAnsi="Times New Roman" w:eastAsia="宋体" w:cs="Times New Roman"/>
+          <w:sz w:val="24"/>
+          <w:szCs w:val="24"/>
+          <w:lang w:val="en-US" w:eastAsia="zh-CN"/>
+        </w:rPr>
+        <w:t>            if block_size &gt;= size:</w:t>
+      </w:r>
+    </w:p>
+    <w:p>
+      <w:pPr>
+        <w:widowControl w:val="0"/>
+        <w:numPr>
+          <w:ilvl w:val="0"/>
+          <w:numId w:val="0"/>
+        </w:numPr>
+        <w:snapToGrid w:val="0"/>
+        <w:spacing w:line="360" w:lineRule="auto"/>
+        <w:jc w:val="left"/>
+        <w:rPr>
+          <w:rFonts w:hint="default" w:ascii="Times New Roman" w:hAnsi="Times New Roman" w:eastAsia="宋体" w:cs="Times New Roman"/>
+          <w:sz w:val="24"/>
+          <w:szCs w:val="24"/>
+          <w:lang w:val="en-US" w:eastAsia="zh-CN"/>
+        </w:rPr>
+      </w:pPr>
+      <w:r>
+        <w:rPr>
+          <w:rFonts w:hint="default" w:ascii="Times New Roman" w:hAnsi="Times New Roman" w:eastAsia="宋体" w:cs="Times New Roman"/>
+          <w:sz w:val="24"/>
+          <w:szCs w:val="24"/>
+          <w:lang w:val="en-US" w:eastAsia="zh-CN"/>
+        </w:rPr>
+        <w:t>                # 取出第一个符合大小的block的首地址</w:t>
+      </w:r>
+    </w:p>
+    <w:p>
+      <w:pPr>
+        <w:widowControl w:val="0"/>
+        <w:numPr>
+          <w:ilvl w:val="0"/>
+          <w:numId w:val="0"/>
+        </w:numPr>
+        <w:snapToGrid w:val="0"/>
+        <w:spacing w:line="360" w:lineRule="auto"/>
+        <w:jc w:val="left"/>
+        <w:rPr>
+          <w:rFonts w:hint="default" w:ascii="Times New Roman" w:hAnsi="Times New Roman" w:eastAsia="宋体" w:cs="Times New Roman"/>
+          <w:sz w:val="24"/>
+          <w:szCs w:val="24"/>
+          <w:lang w:val="en-US" w:eastAsia="zh-CN"/>
+        </w:rPr>
+      </w:pPr>
+      <w:r>
+        <w:rPr>
+          <w:rFonts w:hint="default" w:ascii="Times New Roman" w:hAnsi="Times New Roman" w:eastAsia="宋体" w:cs="Times New Roman"/>
+          <w:sz w:val="24"/>
+          <w:szCs w:val="24"/>
+          <w:lang w:val="en-US" w:eastAsia="zh-CN"/>
+        </w:rPr>
+        <w:t>                address = self.free_list[block_size].pop(0)</w:t>
+      </w:r>
+    </w:p>
+    <w:p>
+      <w:pPr>
+        <w:widowControl w:val="0"/>
+        <w:numPr>
+          <w:ilvl w:val="0"/>
+          <w:numId w:val="0"/>
+        </w:numPr>
+        <w:snapToGrid w:val="0"/>
+        <w:spacing w:line="360" w:lineRule="auto"/>
+        <w:jc w:val="left"/>
+        <w:rPr>
+          <w:rFonts w:hint="default" w:ascii="Times New Roman" w:hAnsi="Times New Roman" w:eastAsia="宋体" w:cs="Times New Roman"/>
+          <w:sz w:val="24"/>
+          <w:szCs w:val="24"/>
+          <w:lang w:val="en-US" w:eastAsia="zh-CN"/>
+        </w:rPr>
+      </w:pPr>
+      <w:r>
+        <w:rPr>
+          <w:rFonts w:hint="default" w:ascii="Times New Roman" w:hAnsi="Times New Roman" w:eastAsia="宋体" w:cs="Times New Roman"/>
+          <w:sz w:val="24"/>
+          <w:szCs w:val="24"/>
+          <w:lang w:val="en-US" w:eastAsia="zh-CN"/>
+        </w:rPr>
+        <w:t>                if len(self.free_list[block_size]) == 0:</w:t>
+      </w:r>
+    </w:p>
+    <w:p>
+      <w:pPr>
+        <w:widowControl w:val="0"/>
+        <w:numPr>
+          <w:ilvl w:val="0"/>
+          <w:numId w:val="0"/>
+        </w:numPr>
+        <w:snapToGrid w:val="0"/>
+        <w:spacing w:line="360" w:lineRule="auto"/>
+        <w:jc w:val="left"/>
+        <w:rPr>
+          <w:rFonts w:hint="default" w:ascii="Times New Roman" w:hAnsi="Times New Roman" w:eastAsia="宋体" w:cs="Times New Roman"/>
+          <w:sz w:val="24"/>
+          <w:szCs w:val="24"/>
+          <w:lang w:val="en-US" w:eastAsia="zh-CN"/>
+        </w:rPr>
+      </w:pPr>
+      <w:r>
+        <w:rPr>
+          <w:rFonts w:hint="default" w:ascii="Times New Roman" w:hAnsi="Times New Roman" w:eastAsia="宋体" w:cs="Times New Roman"/>
+          <w:sz w:val="24"/>
+          <w:szCs w:val="24"/>
+          <w:lang w:val="en-US" w:eastAsia="zh-CN"/>
+        </w:rPr>
+        <w:t>                    del self.free_list[block_size]  # 移除空列表</w:t>
+      </w:r>
+    </w:p>
+    <w:p>
+      <w:pPr>
+        <w:widowControl w:val="0"/>
+        <w:numPr>
+          <w:ilvl w:val="0"/>
+          <w:numId w:val="0"/>
+        </w:numPr>
+        <w:snapToGrid w:val="0"/>
+        <w:spacing w:line="360" w:lineRule="auto"/>
+        <w:jc w:val="left"/>
+        <w:rPr>
+          <w:rFonts w:hint="default" w:ascii="Times New Roman" w:hAnsi="Times New Roman" w:eastAsia="宋体" w:cs="Times New Roman"/>
+          <w:sz w:val="24"/>
+          <w:szCs w:val="24"/>
+          <w:lang w:val="en-US" w:eastAsia="zh-CN"/>
+        </w:rPr>
+      </w:pPr>
+    </w:p>
+    <w:p>
+      <w:pPr>
+        <w:widowControl w:val="0"/>
+        <w:numPr>
+          <w:ilvl w:val="0"/>
+          <w:numId w:val="0"/>
+        </w:numPr>
+        <w:snapToGrid w:val="0"/>
+        <w:spacing w:line="360" w:lineRule="auto"/>
+        <w:jc w:val="left"/>
+        <w:rPr>
+          <w:rFonts w:hint="default" w:ascii="Times New Roman" w:hAnsi="Times New Roman" w:eastAsia="宋体" w:cs="Times New Roman"/>
+          <w:sz w:val="24"/>
+          <w:szCs w:val="24"/>
+          <w:lang w:val="en-US" w:eastAsia="zh-CN"/>
+        </w:rPr>
+      </w:pPr>
+      <w:r>
+        <w:rPr>
+          <w:rFonts w:hint="default" w:ascii="Times New Roman" w:hAnsi="Times New Roman" w:eastAsia="宋体" w:cs="Times New Roman"/>
+          <w:sz w:val="24"/>
+          <w:szCs w:val="24"/>
+          <w:lang w:val="en-US" w:eastAsia="zh-CN"/>
+        </w:rPr>
+        <w:t>                # 确定了首地址和size, 对剩余内存进行拆分</w:t>
+      </w:r>
+    </w:p>
+    <w:p>
+      <w:pPr>
+        <w:widowControl w:val="0"/>
+        <w:numPr>
+          <w:ilvl w:val="0"/>
+          <w:numId w:val="0"/>
+        </w:numPr>
+        <w:snapToGrid w:val="0"/>
+        <w:spacing w:line="360" w:lineRule="auto"/>
+        <w:jc w:val="left"/>
+        <w:rPr>
+          <w:rFonts w:hint="default" w:ascii="Times New Roman" w:hAnsi="Times New Roman" w:eastAsia="宋体" w:cs="Times New Roman"/>
+          <w:sz w:val="24"/>
+          <w:szCs w:val="24"/>
+          <w:lang w:val="en-US" w:eastAsia="zh-CN"/>
+        </w:rPr>
+      </w:pPr>
+      <w:r>
+        <w:rPr>
+          <w:rFonts w:hint="default" w:ascii="Times New Roman" w:hAnsi="Times New Roman" w:eastAsia="宋体" w:cs="Times New Roman"/>
+          <w:sz w:val="24"/>
+          <w:szCs w:val="24"/>
+          <w:lang w:val="en-US" w:eastAsia="zh-CN"/>
+        </w:rPr>
+        <w:t>                self.split(block_size, address, size)</w:t>
+      </w:r>
+    </w:p>
+    <w:p>
+      <w:pPr>
+        <w:widowControl w:val="0"/>
+        <w:numPr>
+          <w:ilvl w:val="0"/>
+          <w:numId w:val="0"/>
+        </w:numPr>
+        <w:snapToGrid w:val="0"/>
+        <w:spacing w:line="360" w:lineRule="auto"/>
+        <w:jc w:val="left"/>
+        <w:rPr>
+          <w:rFonts w:hint="default" w:ascii="Times New Roman" w:hAnsi="Times New Roman" w:eastAsia="宋体" w:cs="Times New Roman"/>
+          <w:sz w:val="24"/>
+          <w:szCs w:val="24"/>
+          <w:lang w:val="en-US" w:eastAsia="zh-CN"/>
+        </w:rPr>
+      </w:pPr>
+      <w:r>
+        <w:rPr>
+          <w:rFonts w:hint="default" w:ascii="Times New Roman" w:hAnsi="Times New Roman" w:eastAsia="宋体" w:cs="Times New Roman"/>
+          <w:sz w:val="24"/>
+          <w:szCs w:val="24"/>
+          <w:lang w:val="en-US" w:eastAsia="zh-CN"/>
+        </w:rPr>
+        <w:t>                self.allocated_list[address] = size</w:t>
+      </w:r>
+    </w:p>
+    <w:p>
+      <w:pPr>
+        <w:widowControl w:val="0"/>
+        <w:numPr>
+          <w:ilvl w:val="0"/>
+          <w:numId w:val="0"/>
+        </w:numPr>
+        <w:snapToGrid w:val="0"/>
+        <w:spacing w:line="360" w:lineRule="auto"/>
+        <w:jc w:val="left"/>
+        <w:rPr>
+          <w:rFonts w:hint="default" w:ascii="Times New Roman" w:hAnsi="Times New Roman" w:eastAsia="宋体" w:cs="Times New Roman"/>
+          <w:sz w:val="24"/>
+          <w:szCs w:val="24"/>
+          <w:lang w:val="en-US" w:eastAsia="zh-CN"/>
+        </w:rPr>
+      </w:pPr>
+      <w:r>
+        <w:rPr>
+          <w:rFonts w:hint="default" w:ascii="Times New Roman" w:hAnsi="Times New Roman" w:eastAsia="宋体" w:cs="Times New Roman"/>
+          <w:sz w:val="24"/>
+          <w:szCs w:val="24"/>
+          <w:lang w:val="en-US" w:eastAsia="zh-CN"/>
+        </w:rPr>
+        <w:t>                self.show_mem()</w:t>
+      </w:r>
+    </w:p>
+    <w:p>
+      <w:pPr>
+        <w:widowControl w:val="0"/>
+        <w:numPr>
+          <w:ilvl w:val="0"/>
+          <w:numId w:val="0"/>
+        </w:numPr>
+        <w:snapToGrid w:val="0"/>
+        <w:spacing w:line="360" w:lineRule="auto"/>
+        <w:jc w:val="left"/>
+        <w:rPr>
+          <w:rFonts w:hint="default" w:ascii="Times New Roman" w:hAnsi="Times New Roman" w:eastAsia="宋体" w:cs="Times New Roman"/>
+          <w:sz w:val="24"/>
+          <w:szCs w:val="24"/>
+          <w:lang w:val="en-US" w:eastAsia="zh-CN"/>
+        </w:rPr>
+      </w:pPr>
+      <w:r>
+        <w:rPr>
+          <w:rFonts w:hint="default" w:ascii="Times New Roman" w:hAnsi="Times New Roman" w:eastAsia="宋体" w:cs="Times New Roman"/>
+          <w:sz w:val="24"/>
+          <w:szCs w:val="24"/>
+          <w:lang w:val="en-US" w:eastAsia="zh-CN"/>
+        </w:rPr>
+        <w:t>                return address</w:t>
+      </w:r>
+    </w:p>
+    <w:p>
+      <w:pPr>
+        <w:widowControl w:val="0"/>
+        <w:numPr>
+          <w:ilvl w:val="0"/>
+          <w:numId w:val="0"/>
+        </w:numPr>
+        <w:snapToGrid w:val="0"/>
+        <w:spacing w:line="360" w:lineRule="auto"/>
+        <w:jc w:val="left"/>
+        <w:rPr>
+          <w:rFonts w:hint="default" w:ascii="Times New Roman" w:hAnsi="Times New Roman" w:eastAsia="宋体" w:cs="Times New Roman"/>
+          <w:sz w:val="24"/>
+          <w:szCs w:val="24"/>
+          <w:lang w:val="en-US" w:eastAsia="zh-CN"/>
+        </w:rPr>
+      </w:pPr>
+      <w:r>
+        <w:rPr>
+          <w:rFonts w:hint="default" w:ascii="Times New Roman" w:hAnsi="Times New Roman" w:eastAsia="宋体" w:cs="Times New Roman"/>
+          <w:sz w:val="24"/>
+          <w:szCs w:val="24"/>
+          <w:lang w:val="en-US" w:eastAsia="zh-CN"/>
+        </w:rPr>
+        <w:t>        raise ValueError("Can't allocate")</w:t>
+      </w:r>
+    </w:p>
+    <w:p>
+      <w:pPr>
+        <w:widowControl w:val="0"/>
+        <w:numPr>
+          <w:ilvl w:val="0"/>
+          <w:numId w:val="0"/>
+        </w:numPr>
+        <w:snapToGrid w:val="0"/>
+        <w:spacing w:line="360" w:lineRule="auto"/>
+        <w:jc w:val="left"/>
+        <w:rPr>
+          <w:rFonts w:hint="default" w:ascii="Times New Roman" w:hAnsi="Times New Roman" w:eastAsia="宋体" w:cs="Times New Roman"/>
+          <w:sz w:val="24"/>
+          <w:szCs w:val="24"/>
+          <w:lang w:val="en-US" w:eastAsia="zh-CN"/>
+        </w:rPr>
+      </w:pPr>
+    </w:p>
+    <w:p>
+      <w:pPr>
+        <w:widowControl w:val="0"/>
+        <w:numPr>
+          <w:ilvl w:val="0"/>
+          <w:numId w:val="0"/>
+        </w:numPr>
+        <w:snapToGrid w:val="0"/>
+        <w:spacing w:line="360" w:lineRule="auto"/>
+        <w:jc w:val="left"/>
+        <w:rPr>
+          <w:rFonts w:hint="default" w:ascii="Times New Roman" w:hAnsi="Times New Roman" w:eastAsia="宋体" w:cs="Times New Roman"/>
+          <w:sz w:val="24"/>
+          <w:szCs w:val="24"/>
+          <w:lang w:val="en-US" w:eastAsia="zh-CN"/>
+        </w:rPr>
+      </w:pPr>
+      <w:r>
+        <w:rPr>
+          <w:rFonts w:hint="default" w:ascii="Times New Roman" w:hAnsi="Times New Roman" w:eastAsia="宋体" w:cs="Times New Roman"/>
+          <w:sz w:val="24"/>
+          <w:szCs w:val="24"/>
+          <w:lang w:val="en-US" w:eastAsia="zh-CN"/>
+        </w:rPr>
+        <w:t>    def split(self, block_size, address, size):</w:t>
+      </w:r>
+    </w:p>
+    <w:p>
+      <w:pPr>
+        <w:widowControl w:val="0"/>
+        <w:numPr>
+          <w:ilvl w:val="0"/>
+          <w:numId w:val="0"/>
+        </w:numPr>
+        <w:snapToGrid w:val="0"/>
+        <w:spacing w:line="360" w:lineRule="auto"/>
+        <w:jc w:val="left"/>
+        <w:rPr>
+          <w:rFonts w:hint="default" w:ascii="Times New Roman" w:hAnsi="Times New Roman" w:eastAsia="宋体" w:cs="Times New Roman"/>
+          <w:sz w:val="24"/>
+          <w:szCs w:val="24"/>
+          <w:lang w:val="en-US" w:eastAsia="zh-CN"/>
+        </w:rPr>
+      </w:pPr>
+      <w:r>
+        <w:rPr>
+          <w:rFonts w:hint="default" w:ascii="Times New Roman" w:hAnsi="Times New Roman" w:eastAsia="宋体" w:cs="Times New Roman"/>
+          <w:sz w:val="24"/>
+          <w:szCs w:val="24"/>
+          <w:lang w:val="en-US" w:eastAsia="zh-CN"/>
+        </w:rPr>
+        <w:t>        # 递归拆分</w:t>
+      </w:r>
+    </w:p>
+    <w:p>
+      <w:pPr>
+        <w:widowControl w:val="0"/>
+        <w:numPr>
+          <w:ilvl w:val="0"/>
+          <w:numId w:val="0"/>
+        </w:numPr>
+        <w:snapToGrid w:val="0"/>
+        <w:spacing w:line="360" w:lineRule="auto"/>
+        <w:jc w:val="left"/>
+        <w:rPr>
+          <w:rFonts w:hint="default" w:ascii="Times New Roman" w:hAnsi="Times New Roman" w:eastAsia="宋体" w:cs="Times New Roman"/>
+          <w:sz w:val="24"/>
+          <w:szCs w:val="24"/>
+          <w:lang w:val="en-US" w:eastAsia="zh-CN"/>
+        </w:rPr>
+      </w:pPr>
+      <w:r>
+        <w:rPr>
+          <w:rFonts w:hint="default" w:ascii="Times New Roman" w:hAnsi="Times New Roman" w:eastAsia="宋体" w:cs="Times New Roman"/>
+          <w:sz w:val="24"/>
+          <w:szCs w:val="24"/>
+          <w:lang w:val="en-US" w:eastAsia="zh-CN"/>
+        </w:rPr>
+        <w:t>        while block_size &gt; size:</w:t>
+      </w:r>
+    </w:p>
+    <w:p>
+      <w:pPr>
+        <w:widowControl w:val="0"/>
+        <w:numPr>
+          <w:ilvl w:val="0"/>
+          <w:numId w:val="0"/>
+        </w:numPr>
+        <w:snapToGrid w:val="0"/>
+        <w:spacing w:line="360" w:lineRule="auto"/>
+        <w:jc w:val="left"/>
+        <w:rPr>
+          <w:rFonts w:hint="default" w:ascii="Times New Roman" w:hAnsi="Times New Roman" w:eastAsia="宋体" w:cs="Times New Roman"/>
+          <w:sz w:val="24"/>
+          <w:szCs w:val="24"/>
+          <w:lang w:val="en-US" w:eastAsia="zh-CN"/>
+        </w:rPr>
+      </w:pPr>
+      <w:r>
+        <w:rPr>
+          <w:rFonts w:hint="default" w:ascii="Times New Roman" w:hAnsi="Times New Roman" w:eastAsia="宋体" w:cs="Times New Roman"/>
+          <w:sz w:val="24"/>
+          <w:szCs w:val="24"/>
+          <w:lang w:val="en-US" w:eastAsia="zh-CN"/>
+        </w:rPr>
+        <w:t>            block_size //= 2</w:t>
+      </w:r>
+    </w:p>
+    <w:p>
+      <w:pPr>
+        <w:widowControl w:val="0"/>
+        <w:numPr>
+          <w:ilvl w:val="0"/>
+          <w:numId w:val="0"/>
+        </w:numPr>
+        <w:snapToGrid w:val="0"/>
+        <w:spacing w:line="360" w:lineRule="auto"/>
+        <w:jc w:val="left"/>
+        <w:rPr>
+          <w:rFonts w:hint="default" w:ascii="Times New Roman" w:hAnsi="Times New Roman" w:eastAsia="宋体" w:cs="Times New Roman"/>
+          <w:sz w:val="24"/>
+          <w:szCs w:val="24"/>
+          <w:lang w:val="en-US" w:eastAsia="zh-CN"/>
+        </w:rPr>
+      </w:pPr>
+      <w:r>
+        <w:rPr>
+          <w:rFonts w:hint="default" w:ascii="Times New Roman" w:hAnsi="Times New Roman" w:eastAsia="宋体" w:cs="Times New Roman"/>
+          <w:sz w:val="24"/>
+          <w:szCs w:val="24"/>
+          <w:lang w:val="en-US" w:eastAsia="zh-CN"/>
+        </w:rPr>
+        <w:t>            # 计算出buddy的首地址</w:t>
+      </w:r>
+    </w:p>
+    <w:p>
+      <w:pPr>
+        <w:widowControl w:val="0"/>
+        <w:numPr>
+          <w:ilvl w:val="0"/>
+          <w:numId w:val="0"/>
+        </w:numPr>
+        <w:snapToGrid w:val="0"/>
+        <w:spacing w:line="360" w:lineRule="auto"/>
+        <w:jc w:val="left"/>
+        <w:rPr>
+          <w:rFonts w:hint="default" w:ascii="Times New Roman" w:hAnsi="Times New Roman" w:eastAsia="宋体" w:cs="Times New Roman"/>
+          <w:sz w:val="24"/>
+          <w:szCs w:val="24"/>
+          <w:lang w:val="en-US" w:eastAsia="zh-CN"/>
+        </w:rPr>
+      </w:pPr>
+      <w:r>
+        <w:rPr>
+          <w:rFonts w:hint="default" w:ascii="Times New Roman" w:hAnsi="Times New Roman" w:eastAsia="宋体" w:cs="Times New Roman"/>
+          <w:sz w:val="24"/>
+          <w:szCs w:val="24"/>
+          <w:lang w:val="en-US" w:eastAsia="zh-CN"/>
+        </w:rPr>
+        <w:t>            buddy_address = address + block_size</w:t>
+      </w:r>
+    </w:p>
+    <w:p>
+      <w:pPr>
+        <w:widowControl w:val="0"/>
+        <w:numPr>
+          <w:ilvl w:val="0"/>
+          <w:numId w:val="0"/>
+        </w:numPr>
+        <w:snapToGrid w:val="0"/>
+        <w:spacing w:line="360" w:lineRule="auto"/>
+        <w:jc w:val="left"/>
+        <w:rPr>
+          <w:rFonts w:hint="default" w:ascii="Times New Roman" w:hAnsi="Times New Roman" w:eastAsia="宋体" w:cs="Times New Roman"/>
+          <w:sz w:val="24"/>
+          <w:szCs w:val="24"/>
+          <w:lang w:val="en-US" w:eastAsia="zh-CN"/>
+        </w:rPr>
+      </w:pPr>
+      <w:r>
+        <w:rPr>
+          <w:rFonts w:hint="default" w:ascii="Times New Roman" w:hAnsi="Times New Roman" w:eastAsia="宋体" w:cs="Times New Roman"/>
+          <w:sz w:val="24"/>
+          <w:szCs w:val="24"/>
+          <w:lang w:val="en-US" w:eastAsia="zh-CN"/>
+        </w:rPr>
+        <w:t>            self.free_list.setdefault(block_size, []).append(buddy_address)</w:t>
+      </w:r>
+    </w:p>
+    <w:p>
+      <w:pPr>
+        <w:widowControl w:val="0"/>
+        <w:numPr>
+          <w:ilvl w:val="0"/>
+          <w:numId w:val="0"/>
+        </w:numPr>
+        <w:snapToGrid w:val="0"/>
+        <w:spacing w:line="360" w:lineRule="auto"/>
+        <w:jc w:val="left"/>
+        <w:rPr>
+          <w:rFonts w:hint="default" w:ascii="Times New Roman" w:hAnsi="Times New Roman" w:eastAsia="宋体" w:cs="Times New Roman"/>
+          <w:sz w:val="24"/>
+          <w:szCs w:val="24"/>
+          <w:lang w:val="en-US" w:eastAsia="zh-CN"/>
+        </w:rPr>
+      </w:pPr>
+    </w:p>
+    <w:p>
+      <w:pPr>
+        <w:widowControl w:val="0"/>
+        <w:numPr>
+          <w:ilvl w:val="0"/>
+          <w:numId w:val="0"/>
+        </w:numPr>
+        <w:snapToGrid w:val="0"/>
+        <w:spacing w:line="360" w:lineRule="auto"/>
+        <w:jc w:val="left"/>
+        <w:rPr>
+          <w:rFonts w:hint="default" w:ascii="Times New Roman" w:hAnsi="Times New Roman" w:eastAsia="宋体" w:cs="Times New Roman"/>
+          <w:sz w:val="24"/>
+          <w:szCs w:val="24"/>
+          <w:lang w:val="en-US" w:eastAsia="zh-CN"/>
+        </w:rPr>
+      </w:pPr>
+      <w:r>
+        <w:rPr>
+          <w:rFonts w:hint="default" w:ascii="Times New Roman" w:hAnsi="Times New Roman" w:eastAsia="宋体" w:cs="Times New Roman"/>
+          <w:sz w:val="24"/>
+          <w:szCs w:val="24"/>
+          <w:lang w:val="en-US" w:eastAsia="zh-CN"/>
+        </w:rPr>
+        <w:t>    def free(self, address, size):</w:t>
+      </w:r>
+    </w:p>
+    <w:p>
+      <w:pPr>
+        <w:widowControl w:val="0"/>
+        <w:numPr>
+          <w:ilvl w:val="0"/>
+          <w:numId w:val="0"/>
+        </w:numPr>
+        <w:snapToGrid w:val="0"/>
+        <w:spacing w:line="360" w:lineRule="auto"/>
+        <w:jc w:val="left"/>
+        <w:rPr>
+          <w:rFonts w:hint="default" w:ascii="Times New Roman" w:hAnsi="Times New Roman" w:eastAsia="宋体" w:cs="Times New Roman"/>
+          <w:sz w:val="24"/>
+          <w:szCs w:val="24"/>
+          <w:lang w:val="en-US" w:eastAsia="zh-CN"/>
+        </w:rPr>
+      </w:pPr>
+      <w:r>
+        <w:rPr>
+          <w:rFonts w:hint="default" w:ascii="Times New Roman" w:hAnsi="Times New Roman" w:eastAsia="宋体" w:cs="Times New Roman"/>
+          <w:sz w:val="24"/>
+          <w:szCs w:val="24"/>
+          <w:lang w:val="en-US" w:eastAsia="zh-CN"/>
+        </w:rPr>
+        <w:t>        # 释放内存</w:t>
+      </w:r>
+    </w:p>
+    <w:p>
+      <w:pPr>
+        <w:widowControl w:val="0"/>
+        <w:numPr>
+          <w:ilvl w:val="0"/>
+          <w:numId w:val="0"/>
+        </w:numPr>
+        <w:snapToGrid w:val="0"/>
+        <w:spacing w:line="360" w:lineRule="auto"/>
+        <w:jc w:val="left"/>
+        <w:rPr>
+          <w:rFonts w:hint="default" w:ascii="Times New Roman" w:hAnsi="Times New Roman" w:eastAsia="宋体" w:cs="Times New Roman"/>
+          <w:sz w:val="24"/>
+          <w:szCs w:val="24"/>
+          <w:lang w:val="en-US" w:eastAsia="zh-CN"/>
+        </w:rPr>
+      </w:pPr>
+      <w:r>
+        <w:rPr>
+          <w:rFonts w:hint="default" w:ascii="Times New Roman" w:hAnsi="Times New Roman" w:eastAsia="宋体" w:cs="Times New Roman"/>
+          <w:sz w:val="24"/>
+          <w:szCs w:val="24"/>
+          <w:lang w:val="en-US" w:eastAsia="zh-CN"/>
+        </w:rPr>
+        <w:t>        size = self.get_power_of_two(size)  # 调整size为2的幂</w:t>
+      </w:r>
+    </w:p>
+    <w:p>
+      <w:pPr>
+        <w:widowControl w:val="0"/>
+        <w:numPr>
+          <w:ilvl w:val="0"/>
+          <w:numId w:val="0"/>
+        </w:numPr>
+        <w:snapToGrid w:val="0"/>
+        <w:spacing w:line="360" w:lineRule="auto"/>
+        <w:jc w:val="left"/>
+        <w:rPr>
+          <w:rFonts w:hint="default" w:ascii="Times New Roman" w:hAnsi="Times New Roman" w:eastAsia="宋体" w:cs="Times New Roman"/>
+          <w:sz w:val="24"/>
+          <w:szCs w:val="24"/>
+          <w:lang w:val="en-US" w:eastAsia="zh-CN"/>
+        </w:rPr>
+      </w:pPr>
+    </w:p>
+    <w:p>
+      <w:pPr>
+        <w:widowControl w:val="0"/>
+        <w:numPr>
+          <w:ilvl w:val="0"/>
+          <w:numId w:val="0"/>
+        </w:numPr>
+        <w:snapToGrid w:val="0"/>
+        <w:spacing w:line="360" w:lineRule="auto"/>
+        <w:jc w:val="left"/>
+        <w:rPr>
+          <w:rFonts w:hint="default" w:ascii="Times New Roman" w:hAnsi="Times New Roman" w:eastAsia="宋体" w:cs="Times New Roman"/>
+          <w:sz w:val="24"/>
+          <w:szCs w:val="24"/>
+          <w:lang w:val="en-US" w:eastAsia="zh-CN"/>
+        </w:rPr>
+      </w:pPr>
+      <w:r>
+        <w:rPr>
+          <w:rFonts w:hint="default" w:ascii="Times New Roman" w:hAnsi="Times New Roman" w:eastAsia="宋体" w:cs="Times New Roman"/>
+          <w:sz w:val="24"/>
+          <w:szCs w:val="24"/>
+          <w:lang w:val="en-US" w:eastAsia="zh-CN"/>
+        </w:rPr>
+        <w:t>        # Do double free check</w:t>
+      </w:r>
+    </w:p>
+    <w:p>
+      <w:pPr>
+        <w:widowControl w:val="0"/>
+        <w:numPr>
+          <w:ilvl w:val="0"/>
+          <w:numId w:val="0"/>
+        </w:numPr>
+        <w:snapToGrid w:val="0"/>
+        <w:spacing w:line="360" w:lineRule="auto"/>
+        <w:jc w:val="left"/>
+        <w:rPr>
+          <w:rFonts w:hint="default" w:ascii="Times New Roman" w:hAnsi="Times New Roman" w:eastAsia="宋体" w:cs="Times New Roman"/>
+          <w:sz w:val="24"/>
+          <w:szCs w:val="24"/>
+          <w:lang w:val="en-US" w:eastAsia="zh-CN"/>
+        </w:rPr>
+      </w:pPr>
+      <w:r>
+        <w:rPr>
+          <w:rFonts w:hint="default" w:ascii="Times New Roman" w:hAnsi="Times New Roman" w:eastAsia="宋体" w:cs="Times New Roman"/>
+          <w:sz w:val="24"/>
+          <w:szCs w:val="24"/>
+          <w:lang w:val="en-US" w:eastAsia="zh-CN"/>
+        </w:rPr>
+        <w:t>        if address not in self.allocated_list:</w:t>
+      </w:r>
+    </w:p>
+    <w:p>
+      <w:pPr>
+        <w:widowControl w:val="0"/>
+        <w:numPr>
+          <w:ilvl w:val="0"/>
+          <w:numId w:val="0"/>
+        </w:numPr>
+        <w:snapToGrid w:val="0"/>
+        <w:spacing w:line="360" w:lineRule="auto"/>
+        <w:jc w:val="left"/>
+        <w:rPr>
+          <w:rFonts w:hint="default" w:ascii="Times New Roman" w:hAnsi="Times New Roman" w:eastAsia="宋体" w:cs="Times New Roman"/>
+          <w:sz w:val="24"/>
+          <w:szCs w:val="24"/>
+          <w:lang w:val="en-US" w:eastAsia="zh-CN"/>
+        </w:rPr>
+      </w:pPr>
+      <w:r>
+        <w:rPr>
+          <w:rFonts w:hint="default" w:ascii="Times New Roman" w:hAnsi="Times New Roman" w:eastAsia="宋体" w:cs="Times New Roman"/>
+          <w:sz w:val="24"/>
+          <w:szCs w:val="24"/>
+          <w:lang w:val="en-US" w:eastAsia="zh-CN"/>
+        </w:rPr>
+        <w:t>            raise ValueError("Can't double free")</w:t>
+      </w:r>
+    </w:p>
+    <w:p>
+      <w:pPr>
+        <w:widowControl w:val="0"/>
+        <w:numPr>
+          <w:ilvl w:val="0"/>
+          <w:numId w:val="0"/>
+        </w:numPr>
+        <w:snapToGrid w:val="0"/>
+        <w:spacing w:line="360" w:lineRule="auto"/>
+        <w:jc w:val="left"/>
+        <w:rPr>
+          <w:rFonts w:hint="default" w:ascii="Times New Roman" w:hAnsi="Times New Roman" w:eastAsia="宋体" w:cs="Times New Roman"/>
+          <w:sz w:val="24"/>
+          <w:szCs w:val="24"/>
+          <w:lang w:val="en-US" w:eastAsia="zh-CN"/>
+        </w:rPr>
+      </w:pPr>
+    </w:p>
+    <w:p>
+      <w:pPr>
+        <w:widowControl w:val="0"/>
+        <w:numPr>
+          <w:ilvl w:val="0"/>
+          <w:numId w:val="0"/>
+        </w:numPr>
+        <w:snapToGrid w:val="0"/>
+        <w:spacing w:line="360" w:lineRule="auto"/>
+        <w:jc w:val="left"/>
+        <w:rPr>
+          <w:rFonts w:hint="default" w:ascii="Times New Roman" w:hAnsi="Times New Roman" w:eastAsia="宋体" w:cs="Times New Roman"/>
+          <w:sz w:val="24"/>
+          <w:szCs w:val="24"/>
+          <w:lang w:val="en-US" w:eastAsia="zh-CN"/>
+        </w:rPr>
+      </w:pPr>
+      <w:r>
+        <w:rPr>
+          <w:rFonts w:hint="default" w:ascii="Times New Roman" w:hAnsi="Times New Roman" w:eastAsia="宋体" w:cs="Times New Roman"/>
+          <w:sz w:val="24"/>
+          <w:szCs w:val="24"/>
+          <w:lang w:val="en-US" w:eastAsia="zh-CN"/>
+        </w:rPr>
+        <w:t>        buddy_address = self.find_buddy(address, size)</w:t>
+      </w:r>
+    </w:p>
+    <w:p>
+      <w:pPr>
+        <w:widowControl w:val="0"/>
+        <w:numPr>
+          <w:ilvl w:val="0"/>
+          <w:numId w:val="0"/>
+        </w:numPr>
+        <w:snapToGrid w:val="0"/>
+        <w:spacing w:line="360" w:lineRule="auto"/>
+        <w:jc w:val="left"/>
+        <w:rPr>
+          <w:rFonts w:hint="default" w:ascii="Times New Roman" w:hAnsi="Times New Roman" w:eastAsia="宋体" w:cs="Times New Roman"/>
+          <w:sz w:val="24"/>
+          <w:szCs w:val="24"/>
+          <w:lang w:val="en-US" w:eastAsia="zh-CN"/>
+        </w:rPr>
+      </w:pPr>
+    </w:p>
+    <w:p>
+      <w:pPr>
+        <w:widowControl w:val="0"/>
+        <w:numPr>
+          <w:ilvl w:val="0"/>
+          <w:numId w:val="0"/>
+        </w:numPr>
+        <w:snapToGrid w:val="0"/>
+        <w:spacing w:line="360" w:lineRule="auto"/>
+        <w:jc w:val="left"/>
+        <w:rPr>
+          <w:rFonts w:hint="default" w:ascii="Times New Roman" w:hAnsi="Times New Roman" w:eastAsia="宋体" w:cs="Times New Roman"/>
+          <w:sz w:val="24"/>
+          <w:szCs w:val="24"/>
+          <w:lang w:val="en-US" w:eastAsia="zh-CN"/>
+        </w:rPr>
+      </w:pPr>
+      <w:r>
+        <w:rPr>
+          <w:rFonts w:hint="default" w:ascii="Times New Roman" w:hAnsi="Times New Roman" w:eastAsia="宋体" w:cs="Times New Roman"/>
+          <w:sz w:val="24"/>
+          <w:szCs w:val="24"/>
+          <w:lang w:val="en-US" w:eastAsia="zh-CN"/>
+        </w:rPr>
+        <w:t>        # 如果buddy空闲,则合并</w:t>
+      </w:r>
+    </w:p>
+    <w:p>
+      <w:pPr>
+        <w:widowControl w:val="0"/>
+        <w:numPr>
+          <w:ilvl w:val="0"/>
+          <w:numId w:val="0"/>
+        </w:numPr>
+        <w:snapToGrid w:val="0"/>
+        <w:spacing w:line="360" w:lineRule="auto"/>
+        <w:jc w:val="left"/>
+        <w:rPr>
+          <w:rFonts w:hint="default" w:ascii="Times New Roman" w:hAnsi="Times New Roman" w:eastAsia="宋体" w:cs="Times New Roman"/>
+          <w:sz w:val="24"/>
+          <w:szCs w:val="24"/>
+          <w:lang w:val="en-US" w:eastAsia="zh-CN"/>
+        </w:rPr>
+      </w:pPr>
+      <w:r>
+        <w:rPr>
+          <w:rFonts w:hint="default" w:ascii="Times New Roman" w:hAnsi="Times New Roman" w:eastAsia="宋体" w:cs="Times New Roman"/>
+          <w:sz w:val="24"/>
+          <w:szCs w:val="24"/>
+          <w:lang w:val="en-US" w:eastAsia="zh-CN"/>
+        </w:rPr>
+        <w:t>        if size in self.free_list and buddy_address in self.free_list[size]:</w:t>
+      </w:r>
+    </w:p>
+    <w:p>
+      <w:pPr>
+        <w:widowControl w:val="0"/>
+        <w:numPr>
+          <w:ilvl w:val="0"/>
+          <w:numId w:val="0"/>
+        </w:numPr>
+        <w:snapToGrid w:val="0"/>
+        <w:spacing w:line="360" w:lineRule="auto"/>
+        <w:jc w:val="left"/>
+        <w:rPr>
+          <w:rFonts w:hint="default" w:ascii="Times New Roman" w:hAnsi="Times New Roman" w:eastAsia="宋体" w:cs="Times New Roman"/>
+          <w:sz w:val="24"/>
+          <w:szCs w:val="24"/>
+          <w:lang w:val="en-US" w:eastAsia="zh-CN"/>
+        </w:rPr>
+      </w:pPr>
+      <w:r>
+        <w:rPr>
+          <w:rFonts w:hint="default" w:ascii="Times New Roman" w:hAnsi="Times New Roman" w:eastAsia="宋体" w:cs="Times New Roman"/>
+          <w:sz w:val="24"/>
+          <w:szCs w:val="24"/>
+          <w:lang w:val="en-US" w:eastAsia="zh-CN"/>
+        </w:rPr>
+        <w:t>            self.free_list[size].remove(buddy_address)</w:t>
+      </w:r>
+    </w:p>
+    <w:p>
+      <w:pPr>
+        <w:widowControl w:val="0"/>
+        <w:numPr>
+          <w:ilvl w:val="0"/>
+          <w:numId w:val="0"/>
+        </w:numPr>
+        <w:snapToGrid w:val="0"/>
+        <w:spacing w:line="360" w:lineRule="auto"/>
+        <w:jc w:val="left"/>
+        <w:rPr>
+          <w:rFonts w:hint="default" w:ascii="Times New Roman" w:hAnsi="Times New Roman" w:eastAsia="宋体" w:cs="Times New Roman"/>
+          <w:sz w:val="24"/>
+          <w:szCs w:val="24"/>
+          <w:lang w:val="en-US" w:eastAsia="zh-CN"/>
+        </w:rPr>
+      </w:pPr>
+      <w:r>
+        <w:rPr>
+          <w:rFonts w:hint="default" w:ascii="Times New Roman" w:hAnsi="Times New Roman" w:eastAsia="宋体" w:cs="Times New Roman"/>
+          <w:sz w:val="24"/>
+          <w:szCs w:val="24"/>
+          <w:lang w:val="en-US" w:eastAsia="zh-CN"/>
+        </w:rPr>
+        <w:t>            if len(self.free_list[size]) == 0:</w:t>
+      </w:r>
+    </w:p>
+    <w:p>
+      <w:pPr>
+        <w:widowControl w:val="0"/>
+        <w:numPr>
+          <w:ilvl w:val="0"/>
+          <w:numId w:val="0"/>
+        </w:numPr>
+        <w:snapToGrid w:val="0"/>
+        <w:spacing w:line="360" w:lineRule="auto"/>
+        <w:jc w:val="left"/>
+        <w:rPr>
+          <w:rFonts w:hint="default" w:ascii="Times New Roman" w:hAnsi="Times New Roman" w:eastAsia="宋体" w:cs="Times New Roman"/>
+          <w:sz w:val="24"/>
+          <w:szCs w:val="24"/>
+          <w:lang w:val="en-US" w:eastAsia="zh-CN"/>
+        </w:rPr>
+      </w:pPr>
+      <w:r>
+        <w:rPr>
+          <w:rFonts w:hint="default" w:ascii="Times New Roman" w:hAnsi="Times New Roman" w:eastAsia="宋体" w:cs="Times New Roman"/>
+          <w:sz w:val="24"/>
+          <w:szCs w:val="24"/>
+          <w:lang w:val="en-US" w:eastAsia="zh-CN"/>
+        </w:rPr>
+        <w:t>                del self.free_list[size]  # 移除空列表</w:t>
+      </w:r>
+    </w:p>
+    <w:p>
+      <w:pPr>
+        <w:widowControl w:val="0"/>
+        <w:numPr>
+          <w:ilvl w:val="0"/>
+          <w:numId w:val="0"/>
+        </w:numPr>
+        <w:snapToGrid w:val="0"/>
+        <w:spacing w:line="360" w:lineRule="auto"/>
+        <w:jc w:val="left"/>
+        <w:rPr>
+          <w:rFonts w:hint="default" w:ascii="Times New Roman" w:hAnsi="Times New Roman" w:eastAsia="宋体" w:cs="Times New Roman"/>
+          <w:sz w:val="24"/>
+          <w:szCs w:val="24"/>
+          <w:lang w:val="en-US" w:eastAsia="zh-CN"/>
+        </w:rPr>
+      </w:pPr>
+    </w:p>
+    <w:p>
+      <w:pPr>
+        <w:widowControl w:val="0"/>
+        <w:numPr>
+          <w:ilvl w:val="0"/>
+          <w:numId w:val="0"/>
+        </w:numPr>
+        <w:snapToGrid w:val="0"/>
+        <w:spacing w:line="360" w:lineRule="auto"/>
+        <w:jc w:val="left"/>
+        <w:rPr>
+          <w:rFonts w:hint="default" w:ascii="Times New Roman" w:hAnsi="Times New Roman" w:eastAsia="宋体" w:cs="Times New Roman"/>
+          <w:sz w:val="24"/>
+          <w:szCs w:val="24"/>
+          <w:lang w:val="en-US" w:eastAsia="zh-CN"/>
+        </w:rPr>
+      </w:pPr>
+      <w:r>
+        <w:rPr>
+          <w:rFonts w:hint="default" w:ascii="Times New Roman" w:hAnsi="Times New Roman" w:eastAsia="宋体" w:cs="Times New Roman"/>
+          <w:sz w:val="24"/>
+          <w:szCs w:val="24"/>
+          <w:lang w:val="en-US" w:eastAsia="zh-CN"/>
+        </w:rPr>
+        <w:t>            # 向左或向右合并buddy</w:t>
+      </w:r>
+    </w:p>
+    <w:p>
+      <w:pPr>
+        <w:widowControl w:val="0"/>
+        <w:numPr>
+          <w:ilvl w:val="0"/>
+          <w:numId w:val="0"/>
+        </w:numPr>
+        <w:snapToGrid w:val="0"/>
+        <w:spacing w:line="360" w:lineRule="auto"/>
+        <w:jc w:val="left"/>
+        <w:rPr>
+          <w:rFonts w:hint="default" w:ascii="Times New Roman" w:hAnsi="Times New Roman" w:eastAsia="宋体" w:cs="Times New Roman"/>
+          <w:sz w:val="24"/>
+          <w:szCs w:val="24"/>
+          <w:lang w:val="en-US" w:eastAsia="zh-CN"/>
+        </w:rPr>
+      </w:pPr>
+      <w:r>
+        <w:rPr>
+          <w:rFonts w:hint="default" w:ascii="Times New Roman" w:hAnsi="Times New Roman" w:eastAsia="宋体" w:cs="Times New Roman"/>
+          <w:sz w:val="24"/>
+          <w:szCs w:val="24"/>
+          <w:lang w:val="en-US" w:eastAsia="zh-CN"/>
+        </w:rPr>
+        <w:t>            merged_address = min(address, buddy_address)</w:t>
+      </w:r>
+    </w:p>
+    <w:p>
+      <w:pPr>
+        <w:widowControl w:val="0"/>
+        <w:numPr>
+          <w:ilvl w:val="0"/>
+          <w:numId w:val="0"/>
+        </w:numPr>
+        <w:snapToGrid w:val="0"/>
+        <w:spacing w:line="360" w:lineRule="auto"/>
+        <w:jc w:val="left"/>
+        <w:rPr>
+          <w:rFonts w:hint="default" w:ascii="Times New Roman" w:hAnsi="Times New Roman" w:eastAsia="宋体" w:cs="Times New Roman"/>
+          <w:sz w:val="24"/>
+          <w:szCs w:val="24"/>
+          <w:lang w:val="en-US" w:eastAsia="zh-CN"/>
+        </w:rPr>
+      </w:pPr>
+    </w:p>
+    <w:p>
+      <w:pPr>
+        <w:widowControl w:val="0"/>
+        <w:numPr>
+          <w:ilvl w:val="0"/>
+          <w:numId w:val="0"/>
+        </w:numPr>
+        <w:snapToGrid w:val="0"/>
+        <w:spacing w:line="360" w:lineRule="auto"/>
+        <w:jc w:val="left"/>
+        <w:rPr>
+          <w:rFonts w:hint="default" w:ascii="Times New Roman" w:hAnsi="Times New Roman" w:eastAsia="宋体" w:cs="Times New Roman"/>
+          <w:sz w:val="24"/>
+          <w:szCs w:val="24"/>
+          <w:lang w:val="en-US" w:eastAsia="zh-CN"/>
+        </w:rPr>
+      </w:pPr>
+      <w:r>
+        <w:rPr>
+          <w:rFonts w:hint="default" w:ascii="Times New Roman" w:hAnsi="Times New Roman" w:eastAsia="宋体" w:cs="Times New Roman"/>
+          <w:sz w:val="24"/>
+          <w:szCs w:val="24"/>
+          <w:lang w:val="en-US" w:eastAsia="zh-CN"/>
+        </w:rPr>
+        <w:t>            # 尝试递归合并</w:t>
+      </w:r>
+    </w:p>
+    <w:p>
+      <w:pPr>
+        <w:widowControl w:val="0"/>
+        <w:numPr>
+          <w:ilvl w:val="0"/>
+          <w:numId w:val="0"/>
+        </w:numPr>
+        <w:snapToGrid w:val="0"/>
+        <w:spacing w:line="360" w:lineRule="auto"/>
+        <w:jc w:val="left"/>
+        <w:rPr>
+          <w:rFonts w:hint="default" w:ascii="Times New Roman" w:hAnsi="Times New Roman" w:eastAsia="宋体" w:cs="Times New Roman"/>
+          <w:sz w:val="24"/>
+          <w:szCs w:val="24"/>
+          <w:lang w:val="en-US" w:eastAsia="zh-CN"/>
+        </w:rPr>
+      </w:pPr>
+      <w:r>
+        <w:rPr>
+          <w:rFonts w:hint="default" w:ascii="Times New Roman" w:hAnsi="Times New Roman" w:eastAsia="宋体" w:cs="Times New Roman"/>
+          <w:sz w:val="24"/>
+          <w:szCs w:val="24"/>
+          <w:lang w:val="en-US" w:eastAsia="zh-CN"/>
+        </w:rPr>
+        <w:t>            self.free(merged_address, size * 2)</w:t>
+      </w:r>
+    </w:p>
+    <w:p>
+      <w:pPr>
+        <w:widowControl w:val="0"/>
+        <w:numPr>
+          <w:ilvl w:val="0"/>
+          <w:numId w:val="0"/>
+        </w:numPr>
+        <w:snapToGrid w:val="0"/>
+        <w:spacing w:line="360" w:lineRule="auto"/>
+        <w:jc w:val="left"/>
+        <w:rPr>
+          <w:rFonts w:hint="default" w:ascii="Times New Roman" w:hAnsi="Times New Roman" w:eastAsia="宋体" w:cs="Times New Roman"/>
+          <w:sz w:val="24"/>
+          <w:szCs w:val="24"/>
+          <w:lang w:val="en-US" w:eastAsia="zh-CN"/>
+        </w:rPr>
+      </w:pPr>
+      <w:r>
+        <w:rPr>
+          <w:rFonts w:hint="default" w:ascii="Times New Roman" w:hAnsi="Times New Roman" w:eastAsia="宋体" w:cs="Times New Roman"/>
+          <w:sz w:val="24"/>
+          <w:szCs w:val="24"/>
+          <w:lang w:val="en-US" w:eastAsia="zh-CN"/>
+        </w:rPr>
+        <w:t>        else:</w:t>
+      </w:r>
+    </w:p>
+    <w:p>
+      <w:pPr>
+        <w:widowControl w:val="0"/>
+        <w:numPr>
+          <w:ilvl w:val="0"/>
+          <w:numId w:val="0"/>
+        </w:numPr>
+        <w:snapToGrid w:val="0"/>
+        <w:spacing w:line="360" w:lineRule="auto"/>
+        <w:jc w:val="left"/>
+        <w:rPr>
+          <w:rFonts w:hint="default" w:ascii="Times New Roman" w:hAnsi="Times New Roman" w:eastAsia="宋体" w:cs="Times New Roman"/>
+          <w:sz w:val="24"/>
+          <w:szCs w:val="24"/>
+          <w:lang w:val="en-US" w:eastAsia="zh-CN"/>
+        </w:rPr>
+      </w:pPr>
+      <w:r>
+        <w:rPr>
+          <w:rFonts w:hint="default" w:ascii="Times New Roman" w:hAnsi="Times New Roman" w:eastAsia="宋体" w:cs="Times New Roman"/>
+          <w:sz w:val="24"/>
+          <w:szCs w:val="24"/>
+          <w:lang w:val="en-US" w:eastAsia="zh-CN"/>
+        </w:rPr>
+        <w:t>            # buddy不空闲则把目前的释放</w:t>
+      </w:r>
+    </w:p>
+    <w:p>
+      <w:pPr>
+        <w:widowControl w:val="0"/>
+        <w:numPr>
+          <w:ilvl w:val="0"/>
+          <w:numId w:val="0"/>
+        </w:numPr>
+        <w:snapToGrid w:val="0"/>
+        <w:spacing w:line="360" w:lineRule="auto"/>
+        <w:jc w:val="left"/>
+        <w:rPr>
+          <w:rFonts w:hint="default" w:ascii="Times New Roman" w:hAnsi="Times New Roman" w:eastAsia="宋体" w:cs="Times New Roman"/>
+          <w:sz w:val="24"/>
+          <w:szCs w:val="24"/>
+          <w:lang w:val="en-US" w:eastAsia="zh-CN"/>
+        </w:rPr>
+      </w:pPr>
+      <w:r>
+        <w:rPr>
+          <w:rFonts w:hint="default" w:ascii="Times New Roman" w:hAnsi="Times New Roman" w:eastAsia="宋体" w:cs="Times New Roman"/>
+          <w:sz w:val="24"/>
+          <w:szCs w:val="24"/>
+          <w:lang w:val="en-US" w:eastAsia="zh-CN"/>
+        </w:rPr>
+        <w:t>            self.free_list.setdefault(size, []).append(address)</w:t>
+      </w:r>
+    </w:p>
+    <w:p>
+      <w:pPr>
+        <w:widowControl w:val="0"/>
+        <w:numPr>
+          <w:ilvl w:val="0"/>
+          <w:numId w:val="0"/>
+        </w:numPr>
+        <w:snapToGrid w:val="0"/>
+        <w:spacing w:line="360" w:lineRule="auto"/>
+        <w:jc w:val="left"/>
+        <w:rPr>
+          <w:rFonts w:hint="default" w:ascii="Times New Roman" w:hAnsi="Times New Roman" w:eastAsia="宋体" w:cs="Times New Roman"/>
+          <w:sz w:val="24"/>
+          <w:szCs w:val="24"/>
+          <w:lang w:val="en-US" w:eastAsia="zh-CN"/>
+        </w:rPr>
+      </w:pPr>
+      <w:r>
+        <w:rPr>
+          <w:rFonts w:hint="default" w:ascii="Times New Roman" w:hAnsi="Times New Roman" w:eastAsia="宋体" w:cs="Times New Roman"/>
+          <w:sz w:val="24"/>
+          <w:szCs w:val="24"/>
+          <w:lang w:val="en-US" w:eastAsia="zh-CN"/>
+        </w:rPr>
+        <w:t>            del self.allocated_list[address]  # 从记录中移除</w:t>
+      </w:r>
+    </w:p>
+    <w:p>
+      <w:pPr>
+        <w:widowControl w:val="0"/>
+        <w:numPr>
+          <w:ilvl w:val="0"/>
+          <w:numId w:val="0"/>
+        </w:numPr>
+        <w:snapToGrid w:val="0"/>
+        <w:spacing w:line="360" w:lineRule="auto"/>
+        <w:jc w:val="left"/>
+        <w:rPr>
+          <w:rFonts w:hint="default" w:ascii="Times New Roman" w:hAnsi="Times New Roman" w:eastAsia="宋体" w:cs="Times New Roman"/>
+          <w:sz w:val="24"/>
+          <w:szCs w:val="24"/>
+          <w:lang w:val="en-US" w:eastAsia="zh-CN"/>
+        </w:rPr>
+      </w:pPr>
+      <w:r>
+        <w:rPr>
+          <w:rFonts w:hint="default" w:ascii="Times New Roman" w:hAnsi="Times New Roman" w:eastAsia="宋体" w:cs="Times New Roman"/>
+          <w:sz w:val="24"/>
+          <w:szCs w:val="24"/>
+          <w:lang w:val="en-US" w:eastAsia="zh-CN"/>
+        </w:rPr>
+        <w:t>            self.show_mem()</w:t>
+      </w:r>
+    </w:p>
+    <w:p>
+      <w:pPr>
+        <w:widowControl w:val="0"/>
+        <w:numPr>
+          <w:ilvl w:val="0"/>
+          <w:numId w:val="0"/>
+        </w:numPr>
+        <w:snapToGrid w:val="0"/>
+        <w:spacing w:line="360" w:lineRule="auto"/>
+        <w:jc w:val="left"/>
+        <w:rPr>
+          <w:rFonts w:hint="default" w:ascii="Times New Roman" w:hAnsi="Times New Roman" w:eastAsia="宋体" w:cs="Times New Roman"/>
+          <w:sz w:val="24"/>
+          <w:szCs w:val="24"/>
+          <w:lang w:val="en-US" w:eastAsia="zh-CN"/>
+        </w:rPr>
+      </w:pPr>
+    </w:p>
+    <w:p>
+      <w:pPr>
+        <w:widowControl w:val="0"/>
+        <w:numPr>
+          <w:ilvl w:val="0"/>
+          <w:numId w:val="0"/>
+        </w:numPr>
+        <w:snapToGrid w:val="0"/>
+        <w:spacing w:line="360" w:lineRule="auto"/>
+        <w:jc w:val="left"/>
+        <w:rPr>
+          <w:rFonts w:hint="default" w:ascii="Times New Roman" w:hAnsi="Times New Roman" w:eastAsia="宋体" w:cs="Times New Roman"/>
+          <w:sz w:val="24"/>
+          <w:szCs w:val="24"/>
+          <w:lang w:val="en-US" w:eastAsia="zh-CN"/>
+        </w:rPr>
+      </w:pPr>
+      <w:r>
+        <w:rPr>
+          <w:rFonts w:hint="default" w:ascii="Times New Roman" w:hAnsi="Times New Roman" w:eastAsia="宋体" w:cs="Times New Roman"/>
+          <w:sz w:val="24"/>
+          <w:szCs w:val="24"/>
+          <w:lang w:val="en-US" w:eastAsia="zh-CN"/>
+        </w:rPr>
+        <w:t>    def find_buddy(self, address, size):</w:t>
+      </w:r>
+    </w:p>
+    <w:p>
+      <w:pPr>
+        <w:widowControl w:val="0"/>
+        <w:numPr>
+          <w:ilvl w:val="0"/>
+          <w:numId w:val="0"/>
+        </w:numPr>
+        <w:snapToGrid w:val="0"/>
+        <w:spacing w:line="360" w:lineRule="auto"/>
+        <w:jc w:val="left"/>
+        <w:rPr>
+          <w:rFonts w:hint="default" w:ascii="Times New Roman" w:hAnsi="Times New Roman" w:eastAsia="宋体" w:cs="Times New Roman"/>
+          <w:sz w:val="24"/>
+          <w:szCs w:val="24"/>
+          <w:lang w:val="en-US" w:eastAsia="zh-CN"/>
+        </w:rPr>
+      </w:pPr>
+      <w:r>
+        <w:rPr>
+          <w:rFonts w:hint="default" w:ascii="Times New Roman" w:hAnsi="Times New Roman" w:eastAsia="宋体" w:cs="Times New Roman"/>
+          <w:sz w:val="24"/>
+          <w:szCs w:val="24"/>
+          <w:lang w:val="en-US" w:eastAsia="zh-CN"/>
+        </w:rPr>
+        <w:t>        # 因为二分得到的buddy在地址上只有一位的差别,</w:t>
+      </w:r>
+    </w:p>
+    <w:p>
+      <w:pPr>
+        <w:widowControl w:val="0"/>
+        <w:numPr>
+          <w:ilvl w:val="0"/>
+          <w:numId w:val="0"/>
+        </w:numPr>
+        <w:snapToGrid w:val="0"/>
+        <w:spacing w:line="360" w:lineRule="auto"/>
+        <w:jc w:val="left"/>
+        <w:rPr>
+          <w:rFonts w:hint="default" w:ascii="Times New Roman" w:hAnsi="Times New Roman" w:eastAsia="宋体" w:cs="Times New Roman"/>
+          <w:sz w:val="24"/>
+          <w:szCs w:val="24"/>
+          <w:lang w:val="en-US" w:eastAsia="zh-CN"/>
+        </w:rPr>
+      </w:pPr>
+      <w:r>
+        <w:rPr>
+          <w:rFonts w:hint="default" w:ascii="Times New Roman" w:hAnsi="Times New Roman" w:eastAsia="宋体" w:cs="Times New Roman"/>
+          <w:sz w:val="24"/>
+          <w:szCs w:val="24"/>
+          <w:lang w:val="en-US" w:eastAsia="zh-CN"/>
+        </w:rPr>
+        <w:t>        # 因此用异或操作可以直接计算出buddy的首地址</w:t>
+      </w:r>
+    </w:p>
+    <w:p>
+      <w:pPr>
+        <w:widowControl w:val="0"/>
+        <w:numPr>
+          <w:ilvl w:val="0"/>
+          <w:numId w:val="0"/>
+        </w:numPr>
+        <w:snapToGrid w:val="0"/>
+        <w:spacing w:line="360" w:lineRule="auto"/>
+        <w:jc w:val="left"/>
+        <w:rPr>
+          <w:rFonts w:hint="default" w:ascii="Times New Roman" w:hAnsi="Times New Roman" w:eastAsia="宋体" w:cs="Times New Roman"/>
+          <w:sz w:val="24"/>
+          <w:szCs w:val="24"/>
+          <w:lang w:val="en-US" w:eastAsia="zh-CN"/>
+        </w:rPr>
+      </w:pPr>
+      <w:r>
+        <w:rPr>
+          <w:rFonts w:hint="default" w:ascii="Times New Roman" w:hAnsi="Times New Roman" w:eastAsia="宋体" w:cs="Times New Roman"/>
+          <w:sz w:val="24"/>
+          <w:szCs w:val="24"/>
+          <w:lang w:val="en-US" w:eastAsia="zh-CN"/>
+        </w:rPr>
+        <w:t>        return address ^ size</w:t>
+      </w:r>
+    </w:p>
+    <w:p>
+      <w:pPr>
+        <w:widowControl w:val="0"/>
+        <w:numPr>
+          <w:ilvl w:val="0"/>
+          <w:numId w:val="0"/>
+        </w:numPr>
+        <w:snapToGrid w:val="0"/>
+        <w:spacing w:line="360" w:lineRule="auto"/>
+        <w:jc w:val="left"/>
+        <w:rPr>
+          <w:rFonts w:hint="default" w:ascii="Times New Roman" w:hAnsi="Times New Roman" w:eastAsia="宋体" w:cs="Times New Roman"/>
+          <w:sz w:val="24"/>
+          <w:szCs w:val="24"/>
+          <w:lang w:val="en-US" w:eastAsia="zh-CN"/>
+        </w:rPr>
+      </w:pPr>
+    </w:p>
+    <w:p>
+      <w:pPr>
+        <w:widowControl w:val="0"/>
+        <w:numPr>
+          <w:ilvl w:val="0"/>
+          <w:numId w:val="0"/>
+        </w:numPr>
+        <w:snapToGrid w:val="0"/>
+        <w:spacing w:line="360" w:lineRule="auto"/>
+        <w:jc w:val="left"/>
+        <w:rPr>
+          <w:rFonts w:hint="default" w:ascii="Times New Roman" w:hAnsi="Times New Roman" w:eastAsia="宋体" w:cs="Times New Roman"/>
+          <w:sz w:val="24"/>
+          <w:szCs w:val="24"/>
+          <w:lang w:val="en-US" w:eastAsia="zh-CN"/>
+        </w:rPr>
+      </w:pPr>
+      <w:r>
+        <w:rPr>
+          <w:rFonts w:hint="default" w:ascii="Times New Roman" w:hAnsi="Times New Roman" w:eastAsia="宋体" w:cs="Times New Roman"/>
+          <w:sz w:val="24"/>
+          <w:szCs w:val="24"/>
+          <w:lang w:val="en-US" w:eastAsia="zh-CN"/>
+        </w:rPr>
+        <w:t>    def show_mem(self):</w:t>
+      </w:r>
+    </w:p>
+    <w:p>
+      <w:pPr>
+        <w:widowControl w:val="0"/>
+        <w:numPr>
+          <w:ilvl w:val="0"/>
+          <w:numId w:val="0"/>
+        </w:numPr>
+        <w:snapToGrid w:val="0"/>
+        <w:spacing w:line="360" w:lineRule="auto"/>
+        <w:jc w:val="left"/>
+        <w:rPr>
+          <w:rFonts w:hint="default" w:ascii="Times New Roman" w:hAnsi="Times New Roman" w:eastAsia="宋体" w:cs="Times New Roman"/>
+          <w:sz w:val="24"/>
+          <w:szCs w:val="24"/>
+          <w:lang w:val="en-US" w:eastAsia="zh-CN"/>
+        </w:rPr>
+      </w:pPr>
+      <w:r>
+        <w:rPr>
+          <w:rFonts w:hint="default" w:ascii="Times New Roman" w:hAnsi="Times New Roman" w:eastAsia="宋体" w:cs="Times New Roman"/>
+          <w:sz w:val="24"/>
+          <w:szCs w:val="24"/>
+          <w:lang w:val="en-US" w:eastAsia="zh-CN"/>
+        </w:rPr>
+        <w:t>        mem_visual = ["-" for _ in range(self.size)]  # 初始化全部为可用</w:t>
+      </w:r>
+    </w:p>
+    <w:p>
+      <w:pPr>
+        <w:widowControl w:val="0"/>
+        <w:numPr>
+          <w:ilvl w:val="0"/>
+          <w:numId w:val="0"/>
+        </w:numPr>
+        <w:snapToGrid w:val="0"/>
+        <w:spacing w:line="360" w:lineRule="auto"/>
+        <w:jc w:val="left"/>
+        <w:rPr>
+          <w:rFonts w:hint="default" w:ascii="Times New Roman" w:hAnsi="Times New Roman" w:eastAsia="宋体" w:cs="Times New Roman"/>
+          <w:sz w:val="24"/>
+          <w:szCs w:val="24"/>
+          <w:lang w:val="en-US" w:eastAsia="zh-CN"/>
+        </w:rPr>
+      </w:pPr>
+      <w:r>
+        <w:rPr>
+          <w:rFonts w:hint="default" w:ascii="Times New Roman" w:hAnsi="Times New Roman" w:eastAsia="宋体" w:cs="Times New Roman"/>
+          <w:sz w:val="24"/>
+          <w:szCs w:val="24"/>
+          <w:lang w:val="en-US" w:eastAsia="zh-CN"/>
+        </w:rPr>
+        <w:t>        # 标记已分配的内存</w:t>
+      </w:r>
+    </w:p>
+    <w:p>
+      <w:pPr>
+        <w:widowControl w:val="0"/>
+        <w:numPr>
+          <w:ilvl w:val="0"/>
+          <w:numId w:val="0"/>
+        </w:numPr>
+        <w:snapToGrid w:val="0"/>
+        <w:spacing w:line="360" w:lineRule="auto"/>
+        <w:jc w:val="left"/>
+        <w:rPr>
+          <w:rFonts w:hint="default" w:ascii="Times New Roman" w:hAnsi="Times New Roman" w:eastAsia="宋体" w:cs="Times New Roman"/>
+          <w:sz w:val="24"/>
+          <w:szCs w:val="24"/>
+          <w:lang w:val="en-US" w:eastAsia="zh-CN"/>
+        </w:rPr>
+      </w:pPr>
+      <w:r>
+        <w:rPr>
+          <w:rFonts w:hint="default" w:ascii="Times New Roman" w:hAnsi="Times New Roman" w:eastAsia="宋体" w:cs="Times New Roman"/>
+          <w:sz w:val="24"/>
+          <w:szCs w:val="24"/>
+          <w:lang w:val="en-US" w:eastAsia="zh-CN"/>
+        </w:rPr>
+        <w:t>        for address, size in self.allocated_list.items():</w:t>
+      </w:r>
+    </w:p>
+    <w:p>
+      <w:pPr>
+        <w:widowControl w:val="0"/>
+        <w:numPr>
+          <w:ilvl w:val="0"/>
+          <w:numId w:val="0"/>
+        </w:numPr>
+        <w:snapToGrid w:val="0"/>
+        <w:spacing w:line="360" w:lineRule="auto"/>
+        <w:jc w:val="left"/>
+        <w:rPr>
+          <w:rFonts w:hint="default" w:ascii="Times New Roman" w:hAnsi="Times New Roman" w:eastAsia="宋体" w:cs="Times New Roman"/>
+          <w:sz w:val="24"/>
+          <w:szCs w:val="24"/>
+          <w:lang w:val="en-US" w:eastAsia="zh-CN"/>
+        </w:rPr>
+      </w:pPr>
+      <w:r>
+        <w:rPr>
+          <w:rFonts w:hint="default" w:ascii="Times New Roman" w:hAnsi="Times New Roman" w:eastAsia="宋体" w:cs="Times New Roman"/>
+          <w:sz w:val="24"/>
+          <w:szCs w:val="24"/>
+          <w:lang w:val="en-US" w:eastAsia="zh-CN"/>
+        </w:rPr>
+        <w:t>            for i in range(address, address + size):</w:t>
+      </w:r>
+    </w:p>
+    <w:p>
+      <w:pPr>
+        <w:widowControl w:val="0"/>
+        <w:numPr>
+          <w:ilvl w:val="0"/>
+          <w:numId w:val="0"/>
+        </w:numPr>
+        <w:snapToGrid w:val="0"/>
+        <w:spacing w:line="360" w:lineRule="auto"/>
+        <w:jc w:val="left"/>
+        <w:rPr>
+          <w:rFonts w:hint="default" w:ascii="Times New Roman" w:hAnsi="Times New Roman" w:eastAsia="宋体" w:cs="Times New Roman"/>
+          <w:sz w:val="24"/>
+          <w:szCs w:val="24"/>
+          <w:lang w:val="en-US" w:eastAsia="zh-CN"/>
+        </w:rPr>
+      </w:pPr>
+      <w:r>
+        <w:rPr>
+          <w:rFonts w:hint="default" w:ascii="Times New Roman" w:hAnsi="Times New Roman" w:eastAsia="宋体" w:cs="Times New Roman"/>
+          <w:sz w:val="24"/>
+          <w:szCs w:val="24"/>
+          <w:lang w:val="en-US" w:eastAsia="zh-CN"/>
+        </w:rPr>
+        <w:t>                mem_visual[i] = "X"</w:t>
+      </w:r>
+    </w:p>
+    <w:p>
+      <w:pPr>
+        <w:widowControl w:val="0"/>
+        <w:numPr>
+          <w:ilvl w:val="0"/>
+          <w:numId w:val="0"/>
+        </w:numPr>
+        <w:snapToGrid w:val="0"/>
+        <w:spacing w:line="360" w:lineRule="auto"/>
+        <w:jc w:val="left"/>
+        <w:rPr>
+          <w:rFonts w:hint="default" w:ascii="Times New Roman" w:hAnsi="Times New Roman" w:eastAsia="宋体" w:cs="Times New Roman"/>
+          <w:sz w:val="24"/>
+          <w:szCs w:val="24"/>
+          <w:lang w:val="en-US" w:eastAsia="zh-CN"/>
+        </w:rPr>
+      </w:pPr>
+    </w:p>
+    <w:p>
+      <w:pPr>
+        <w:widowControl w:val="0"/>
+        <w:numPr>
+          <w:ilvl w:val="0"/>
+          <w:numId w:val="0"/>
+        </w:numPr>
+        <w:snapToGrid w:val="0"/>
+        <w:spacing w:line="360" w:lineRule="auto"/>
+        <w:jc w:val="left"/>
+        <w:rPr>
+          <w:rFonts w:hint="default" w:ascii="Times New Roman" w:hAnsi="Times New Roman" w:eastAsia="宋体" w:cs="Times New Roman"/>
+          <w:sz w:val="24"/>
+          <w:szCs w:val="24"/>
+          <w:lang w:val="en-US" w:eastAsia="zh-CN"/>
+        </w:rPr>
+      </w:pPr>
+      <w:r>
+        <w:rPr>
+          <w:rFonts w:hint="default" w:ascii="Times New Roman" w:hAnsi="Times New Roman" w:eastAsia="宋体" w:cs="Times New Roman"/>
+          <w:sz w:val="24"/>
+          <w:szCs w:val="24"/>
+          <w:lang w:val="en-US" w:eastAsia="zh-CN"/>
+        </w:rPr>
+        <w:t>        # 将内存可视化为字符串</w:t>
+      </w:r>
+    </w:p>
+    <w:p>
+      <w:pPr>
+        <w:widowControl w:val="0"/>
+        <w:numPr>
+          <w:ilvl w:val="0"/>
+          <w:numId w:val="0"/>
+        </w:numPr>
+        <w:snapToGrid w:val="0"/>
+        <w:spacing w:line="360" w:lineRule="auto"/>
+        <w:jc w:val="left"/>
+        <w:rPr>
+          <w:rFonts w:hint="default" w:ascii="Times New Roman" w:hAnsi="Times New Roman" w:eastAsia="宋体" w:cs="Times New Roman"/>
+          <w:sz w:val="24"/>
+          <w:szCs w:val="24"/>
+          <w:lang w:val="en-US" w:eastAsia="zh-CN"/>
+        </w:rPr>
+      </w:pPr>
+      <w:r>
+        <w:rPr>
+          <w:rFonts w:hint="default" w:ascii="Times New Roman" w:hAnsi="Times New Roman" w:eastAsia="宋体" w:cs="Times New Roman"/>
+          <w:sz w:val="24"/>
+          <w:szCs w:val="24"/>
+          <w:lang w:val="en-US" w:eastAsia="zh-CN"/>
+        </w:rPr>
+        <w:t>        mem_str = "".join(mem_visual)</w:t>
+      </w:r>
+    </w:p>
+    <w:p>
+      <w:pPr>
+        <w:widowControl w:val="0"/>
+        <w:numPr>
+          <w:ilvl w:val="0"/>
+          <w:numId w:val="0"/>
+        </w:numPr>
+        <w:snapToGrid w:val="0"/>
+        <w:spacing w:line="360" w:lineRule="auto"/>
+        <w:jc w:val="left"/>
+        <w:rPr>
+          <w:rFonts w:hint="default" w:ascii="Times New Roman" w:hAnsi="Times New Roman" w:eastAsia="宋体" w:cs="Times New Roman"/>
+          <w:sz w:val="24"/>
+          <w:szCs w:val="24"/>
+          <w:lang w:val="en-US" w:eastAsia="zh-CN"/>
+        </w:rPr>
+      </w:pPr>
+      <w:r>
+        <w:rPr>
+          <w:rFonts w:hint="default" w:ascii="Times New Roman" w:hAnsi="Times New Roman" w:eastAsia="宋体" w:cs="Times New Roman"/>
+          <w:sz w:val="24"/>
+          <w:szCs w:val="24"/>
+          <w:lang w:val="en-US" w:eastAsia="zh-CN"/>
+        </w:rPr>
+        <w:t>        # 打印可视化的内存</w:t>
+      </w:r>
+    </w:p>
+    <w:p>
+      <w:pPr>
+        <w:widowControl w:val="0"/>
+        <w:numPr>
+          <w:ilvl w:val="0"/>
+          <w:numId w:val="0"/>
+        </w:numPr>
+        <w:snapToGrid w:val="0"/>
+        <w:spacing w:line="360" w:lineRule="auto"/>
+        <w:jc w:val="left"/>
+        <w:rPr>
+          <w:rFonts w:hint="default" w:ascii="Times New Roman" w:hAnsi="Times New Roman" w:eastAsia="宋体" w:cs="Times New Roman"/>
+          <w:sz w:val="24"/>
+          <w:szCs w:val="24"/>
+          <w:lang w:val="en-US" w:eastAsia="zh-CN"/>
+        </w:rPr>
+      </w:pPr>
+      <w:r>
+        <w:rPr>
+          <w:rFonts w:hint="default" w:ascii="Times New Roman" w:hAnsi="Times New Roman" w:eastAsia="宋体" w:cs="Times New Roman"/>
+          <w:sz w:val="24"/>
+          <w:szCs w:val="24"/>
+          <w:lang w:val="en-US" w:eastAsia="zh-CN"/>
+        </w:rPr>
+        <w:t>        print("Memory Visualization:")</w:t>
+      </w:r>
+    </w:p>
+    <w:p>
+      <w:pPr>
+        <w:widowControl w:val="0"/>
+        <w:numPr>
+          <w:ilvl w:val="0"/>
+          <w:numId w:val="0"/>
+        </w:numPr>
+        <w:snapToGrid w:val="0"/>
+        <w:spacing w:line="360" w:lineRule="auto"/>
+        <w:jc w:val="left"/>
+        <w:rPr>
+          <w:rFonts w:hint="default" w:ascii="Times New Roman" w:hAnsi="Times New Roman" w:eastAsia="宋体" w:cs="Times New Roman"/>
+          <w:sz w:val="24"/>
+          <w:szCs w:val="24"/>
+          <w:lang w:val="en-US" w:eastAsia="zh-CN"/>
+        </w:rPr>
+      </w:pPr>
+      <w:r>
+        <w:rPr>
+          <w:rFonts w:hint="default" w:ascii="Times New Roman" w:hAnsi="Times New Roman" w:eastAsia="宋体" w:cs="Times New Roman"/>
+          <w:sz w:val="24"/>
+          <w:szCs w:val="24"/>
+          <w:lang w:val="en-US" w:eastAsia="zh-CN"/>
+        </w:rPr>
+        <w:t>        print(mem_str)</w:t>
+      </w:r>
+    </w:p>
+    <w:p>
+      <w:pPr>
+        <w:widowControl w:val="0"/>
+        <w:numPr>
+          <w:ilvl w:val="0"/>
+          <w:numId w:val="0"/>
+        </w:numPr>
+        <w:snapToGrid w:val="0"/>
+        <w:spacing w:line="360" w:lineRule="auto"/>
+        <w:jc w:val="left"/>
+        <w:rPr>
+          <w:rFonts w:hint="default" w:ascii="Times New Roman" w:hAnsi="Times New Roman" w:eastAsia="宋体" w:cs="Times New Roman"/>
+          <w:sz w:val="24"/>
+          <w:szCs w:val="24"/>
+          <w:lang w:val="en-US" w:eastAsia="zh-CN"/>
+        </w:rPr>
+      </w:pPr>
+    </w:p>
+    <w:p>
+      <w:pPr>
+        <w:widowControl w:val="0"/>
+        <w:numPr>
+          <w:ilvl w:val="0"/>
+          <w:numId w:val="0"/>
+        </w:numPr>
+        <w:snapToGrid w:val="0"/>
+        <w:spacing w:line="360" w:lineRule="auto"/>
+        <w:jc w:val="left"/>
+        <w:rPr>
+          <w:rFonts w:hint="default" w:ascii="Times New Roman" w:hAnsi="Times New Roman" w:eastAsia="宋体" w:cs="Times New Roman"/>
+          <w:sz w:val="24"/>
+          <w:szCs w:val="24"/>
+          <w:lang w:val="en-US" w:eastAsia="zh-CN"/>
+        </w:rPr>
+      </w:pPr>
+      <w:r>
+        <w:rPr>
+          <w:rFonts w:hint="default" w:ascii="Times New Roman" w:hAnsi="Times New Roman" w:eastAsia="宋体" w:cs="Times New Roman"/>
+          <w:sz w:val="24"/>
+          <w:szCs w:val="24"/>
+          <w:lang w:val="en-US" w:eastAsia="zh-CN"/>
+        </w:rPr>
+        <w:t>if __name__ == "__main__":</w:t>
+      </w:r>
+    </w:p>
+    <w:p>
+      <w:pPr>
+        <w:widowControl w:val="0"/>
+        <w:numPr>
+          <w:ilvl w:val="0"/>
+          <w:numId w:val="0"/>
+        </w:numPr>
+        <w:snapToGrid w:val="0"/>
+        <w:spacing w:line="360" w:lineRule="auto"/>
+        <w:jc w:val="left"/>
+        <w:rPr>
+          <w:rFonts w:hint="default" w:ascii="Times New Roman" w:hAnsi="Times New Roman" w:eastAsia="宋体" w:cs="Times New Roman"/>
+          <w:sz w:val="24"/>
+          <w:szCs w:val="24"/>
+          <w:lang w:val="en-US" w:eastAsia="zh-CN"/>
+        </w:rPr>
+      </w:pPr>
+      <w:r>
+        <w:rPr>
+          <w:rFonts w:hint="default" w:ascii="Times New Roman" w:hAnsi="Times New Roman" w:eastAsia="宋体" w:cs="Times New Roman"/>
+          <w:sz w:val="24"/>
+          <w:szCs w:val="24"/>
+          <w:lang w:val="en-US" w:eastAsia="zh-CN"/>
+        </w:rPr>
+        <w:t>    # 创建分配器</w:t>
+      </w:r>
+    </w:p>
+    <w:p>
+      <w:pPr>
+        <w:widowControl w:val="0"/>
+        <w:numPr>
+          <w:ilvl w:val="0"/>
+          <w:numId w:val="0"/>
+        </w:numPr>
+        <w:snapToGrid w:val="0"/>
+        <w:spacing w:line="360" w:lineRule="auto"/>
+        <w:jc w:val="left"/>
+        <w:rPr>
+          <w:rFonts w:hint="default" w:ascii="Times New Roman" w:hAnsi="Times New Roman" w:eastAsia="宋体" w:cs="Times New Roman"/>
+          <w:sz w:val="24"/>
+          <w:szCs w:val="24"/>
+          <w:lang w:val="en-US" w:eastAsia="zh-CN"/>
+        </w:rPr>
+      </w:pPr>
+      <w:r>
+        <w:rPr>
+          <w:rFonts w:hint="default" w:ascii="Times New Roman" w:hAnsi="Times New Roman" w:eastAsia="宋体" w:cs="Times New Roman"/>
+          <w:sz w:val="24"/>
+          <w:szCs w:val="24"/>
+          <w:lang w:val="en-US" w:eastAsia="zh-CN"/>
+        </w:rPr>
+        <w:t>    buddy = BuddyAllocator(64)</w:t>
+      </w:r>
+    </w:p>
+    <w:p>
+      <w:pPr>
+        <w:widowControl w:val="0"/>
+        <w:numPr>
+          <w:ilvl w:val="0"/>
+          <w:numId w:val="0"/>
+        </w:numPr>
+        <w:snapToGrid w:val="0"/>
+        <w:spacing w:line="360" w:lineRule="auto"/>
+        <w:jc w:val="left"/>
+        <w:rPr>
+          <w:rFonts w:hint="default" w:ascii="Times New Roman" w:hAnsi="Times New Roman" w:eastAsia="宋体" w:cs="Times New Roman"/>
+          <w:sz w:val="24"/>
+          <w:szCs w:val="24"/>
+          <w:lang w:val="en-US" w:eastAsia="zh-CN"/>
+        </w:rPr>
+      </w:pPr>
+    </w:p>
+    <w:p>
+      <w:pPr>
+        <w:widowControl w:val="0"/>
+        <w:numPr>
+          <w:ilvl w:val="0"/>
+          <w:numId w:val="0"/>
+        </w:numPr>
+        <w:snapToGrid w:val="0"/>
+        <w:spacing w:line="360" w:lineRule="auto"/>
+        <w:jc w:val="left"/>
+        <w:rPr>
+          <w:rFonts w:hint="default" w:ascii="Times New Roman" w:hAnsi="Times New Roman" w:eastAsia="宋体" w:cs="Times New Roman"/>
+          <w:sz w:val="24"/>
+          <w:szCs w:val="24"/>
+          <w:lang w:val="en-US" w:eastAsia="zh-CN"/>
+        </w:rPr>
+      </w:pPr>
+      <w:r>
+        <w:rPr>
+          <w:rFonts w:hint="default" w:ascii="Times New Roman" w:hAnsi="Times New Roman" w:eastAsia="宋体" w:cs="Times New Roman"/>
+          <w:sz w:val="24"/>
+          <w:szCs w:val="24"/>
+          <w:lang w:val="en-US" w:eastAsia="zh-CN"/>
+        </w:rPr>
+        <w:t>    proc_a = buddy.allocate(8)</w:t>
+      </w:r>
+    </w:p>
+    <w:p>
+      <w:pPr>
+        <w:widowControl w:val="0"/>
+        <w:numPr>
+          <w:ilvl w:val="0"/>
+          <w:numId w:val="0"/>
+        </w:numPr>
+        <w:snapToGrid w:val="0"/>
+        <w:spacing w:line="360" w:lineRule="auto"/>
+        <w:jc w:val="left"/>
+        <w:rPr>
+          <w:rFonts w:hint="default" w:ascii="Times New Roman" w:hAnsi="Times New Roman" w:eastAsia="宋体" w:cs="Times New Roman"/>
+          <w:sz w:val="24"/>
+          <w:szCs w:val="24"/>
+          <w:lang w:val="en-US" w:eastAsia="zh-CN"/>
+        </w:rPr>
+      </w:pPr>
+      <w:r>
+        <w:rPr>
+          <w:rFonts w:hint="default" w:ascii="Times New Roman" w:hAnsi="Times New Roman" w:eastAsia="宋体" w:cs="Times New Roman"/>
+          <w:sz w:val="24"/>
+          <w:szCs w:val="24"/>
+          <w:lang w:val="en-US" w:eastAsia="zh-CN"/>
+        </w:rPr>
+        <w:t>    print(f"Allocated at {proc_a}")</w:t>
+      </w:r>
+    </w:p>
+    <w:p>
+      <w:pPr>
+        <w:widowControl w:val="0"/>
+        <w:numPr>
+          <w:ilvl w:val="0"/>
+          <w:numId w:val="0"/>
+        </w:numPr>
+        <w:snapToGrid w:val="0"/>
+        <w:spacing w:line="360" w:lineRule="auto"/>
+        <w:jc w:val="left"/>
+        <w:rPr>
+          <w:rFonts w:hint="default" w:ascii="Times New Roman" w:hAnsi="Times New Roman" w:eastAsia="宋体" w:cs="Times New Roman"/>
+          <w:sz w:val="24"/>
+          <w:szCs w:val="24"/>
+          <w:lang w:val="en-US" w:eastAsia="zh-CN"/>
+        </w:rPr>
+      </w:pPr>
+      <w:r>
+        <w:rPr>
+          <w:rFonts w:hint="default" w:ascii="Times New Roman" w:hAnsi="Times New Roman" w:eastAsia="宋体" w:cs="Times New Roman"/>
+          <w:sz w:val="24"/>
+          <w:szCs w:val="24"/>
+          <w:lang w:val="en-US" w:eastAsia="zh-CN"/>
+        </w:rPr>
+        <w:t>    print()</w:t>
+      </w:r>
+    </w:p>
+    <w:p>
+      <w:pPr>
+        <w:widowControl w:val="0"/>
+        <w:numPr>
+          <w:ilvl w:val="0"/>
+          <w:numId w:val="0"/>
+        </w:numPr>
+        <w:snapToGrid w:val="0"/>
+        <w:spacing w:line="360" w:lineRule="auto"/>
+        <w:jc w:val="left"/>
+        <w:rPr>
+          <w:rFonts w:hint="default" w:ascii="Times New Roman" w:hAnsi="Times New Roman" w:eastAsia="宋体" w:cs="Times New Roman"/>
+          <w:sz w:val="24"/>
+          <w:szCs w:val="24"/>
+          <w:lang w:val="en-US" w:eastAsia="zh-CN"/>
+        </w:rPr>
+      </w:pPr>
+    </w:p>
+    <w:p>
+      <w:pPr>
+        <w:widowControl w:val="0"/>
+        <w:numPr>
+          <w:ilvl w:val="0"/>
+          <w:numId w:val="0"/>
+        </w:numPr>
+        <w:snapToGrid w:val="0"/>
+        <w:spacing w:line="360" w:lineRule="auto"/>
+        <w:jc w:val="left"/>
+        <w:rPr>
+          <w:rFonts w:hint="default" w:ascii="Times New Roman" w:hAnsi="Times New Roman" w:eastAsia="宋体" w:cs="Times New Roman"/>
+          <w:sz w:val="24"/>
+          <w:szCs w:val="24"/>
+          <w:lang w:val="en-US" w:eastAsia="zh-CN"/>
+        </w:rPr>
+      </w:pPr>
+      <w:r>
+        <w:rPr>
+          <w:rFonts w:hint="default" w:ascii="Times New Roman" w:hAnsi="Times New Roman" w:eastAsia="宋体" w:cs="Times New Roman"/>
+          <w:sz w:val="24"/>
+          <w:szCs w:val="24"/>
+          <w:lang w:val="en-US" w:eastAsia="zh-CN"/>
+        </w:rPr>
+        <w:t>    proc_b = buddy.allocate(16)</w:t>
+      </w:r>
+    </w:p>
+    <w:p>
+      <w:pPr>
+        <w:widowControl w:val="0"/>
+        <w:numPr>
+          <w:ilvl w:val="0"/>
+          <w:numId w:val="0"/>
+        </w:numPr>
+        <w:snapToGrid w:val="0"/>
+        <w:spacing w:line="360" w:lineRule="auto"/>
+        <w:jc w:val="left"/>
+        <w:rPr>
+          <w:rFonts w:hint="default" w:ascii="Times New Roman" w:hAnsi="Times New Roman" w:eastAsia="宋体" w:cs="Times New Roman"/>
+          <w:sz w:val="24"/>
+          <w:szCs w:val="24"/>
+          <w:lang w:val="en-US" w:eastAsia="zh-CN"/>
+        </w:rPr>
+      </w:pPr>
+      <w:r>
+        <w:rPr>
+          <w:rFonts w:hint="default" w:ascii="Times New Roman" w:hAnsi="Times New Roman" w:eastAsia="宋体" w:cs="Times New Roman"/>
+          <w:sz w:val="24"/>
+          <w:szCs w:val="24"/>
+          <w:lang w:val="en-US" w:eastAsia="zh-CN"/>
+        </w:rPr>
+        <w:t>    print(f"Allocated at {proc_b}")</w:t>
+      </w:r>
+    </w:p>
+    <w:p>
+      <w:pPr>
+        <w:widowControl w:val="0"/>
+        <w:numPr>
+          <w:ilvl w:val="0"/>
+          <w:numId w:val="0"/>
+        </w:numPr>
+        <w:snapToGrid w:val="0"/>
+        <w:spacing w:line="360" w:lineRule="auto"/>
+        <w:jc w:val="left"/>
+        <w:rPr>
+          <w:rFonts w:hint="default" w:ascii="Times New Roman" w:hAnsi="Times New Roman" w:eastAsia="宋体" w:cs="Times New Roman"/>
+          <w:sz w:val="24"/>
+          <w:szCs w:val="24"/>
+          <w:lang w:val="en-US" w:eastAsia="zh-CN"/>
+        </w:rPr>
+      </w:pPr>
+      <w:r>
+        <w:rPr>
+          <w:rFonts w:hint="default" w:ascii="Times New Roman" w:hAnsi="Times New Roman" w:eastAsia="宋体" w:cs="Times New Roman"/>
+          <w:sz w:val="24"/>
+          <w:szCs w:val="24"/>
+          <w:lang w:val="en-US" w:eastAsia="zh-CN"/>
+        </w:rPr>
+        <w:t>    print()</w:t>
+      </w:r>
+    </w:p>
+    <w:p>
+      <w:pPr>
+        <w:widowControl w:val="0"/>
+        <w:numPr>
+          <w:ilvl w:val="0"/>
+          <w:numId w:val="0"/>
+        </w:numPr>
+        <w:snapToGrid w:val="0"/>
+        <w:spacing w:line="360" w:lineRule="auto"/>
+        <w:jc w:val="left"/>
+        <w:rPr>
+          <w:rFonts w:hint="default" w:ascii="Times New Roman" w:hAnsi="Times New Roman" w:eastAsia="宋体" w:cs="Times New Roman"/>
+          <w:sz w:val="24"/>
+          <w:szCs w:val="24"/>
+          <w:lang w:val="en-US" w:eastAsia="zh-CN"/>
+        </w:rPr>
+      </w:pPr>
+    </w:p>
+    <w:p>
+      <w:pPr>
+        <w:widowControl w:val="0"/>
+        <w:numPr>
+          <w:ilvl w:val="0"/>
+          <w:numId w:val="0"/>
+        </w:numPr>
+        <w:snapToGrid w:val="0"/>
+        <w:spacing w:line="360" w:lineRule="auto"/>
+        <w:jc w:val="left"/>
+        <w:rPr>
+          <w:rFonts w:hint="default" w:ascii="Times New Roman" w:hAnsi="Times New Roman" w:eastAsia="宋体" w:cs="Times New Roman"/>
+          <w:sz w:val="24"/>
+          <w:szCs w:val="24"/>
+          <w:lang w:val="en-US" w:eastAsia="zh-CN"/>
+        </w:rPr>
+      </w:pPr>
+      <w:r>
+        <w:rPr>
+          <w:rFonts w:hint="default" w:ascii="Times New Roman" w:hAnsi="Times New Roman" w:eastAsia="宋体" w:cs="Times New Roman"/>
+          <w:sz w:val="24"/>
+          <w:szCs w:val="24"/>
+          <w:lang w:val="en-US" w:eastAsia="zh-CN"/>
+        </w:rPr>
+        <w:t>    proc_c = buddy.allocate(32)</w:t>
+      </w:r>
+    </w:p>
+    <w:p>
+      <w:pPr>
+        <w:widowControl w:val="0"/>
+        <w:numPr>
+          <w:ilvl w:val="0"/>
+          <w:numId w:val="0"/>
+        </w:numPr>
+        <w:snapToGrid w:val="0"/>
+        <w:spacing w:line="360" w:lineRule="auto"/>
+        <w:jc w:val="left"/>
+        <w:rPr>
+          <w:rFonts w:hint="default" w:ascii="Times New Roman" w:hAnsi="Times New Roman" w:eastAsia="宋体" w:cs="Times New Roman"/>
+          <w:sz w:val="24"/>
+          <w:szCs w:val="24"/>
+          <w:lang w:val="en-US" w:eastAsia="zh-CN"/>
+        </w:rPr>
+      </w:pPr>
+      <w:r>
+        <w:rPr>
+          <w:rFonts w:hint="default" w:ascii="Times New Roman" w:hAnsi="Times New Roman" w:eastAsia="宋体" w:cs="Times New Roman"/>
+          <w:sz w:val="24"/>
+          <w:szCs w:val="24"/>
+          <w:lang w:val="en-US" w:eastAsia="zh-CN"/>
+        </w:rPr>
+        <w:t>    print(f"Allocated at {proc_c}")</w:t>
+      </w:r>
+    </w:p>
+    <w:p>
+      <w:pPr>
+        <w:widowControl w:val="0"/>
+        <w:numPr>
+          <w:ilvl w:val="0"/>
+          <w:numId w:val="0"/>
+        </w:numPr>
+        <w:snapToGrid w:val="0"/>
+        <w:spacing w:line="360" w:lineRule="auto"/>
+        <w:jc w:val="left"/>
+        <w:rPr>
+          <w:rFonts w:hint="default" w:ascii="Times New Roman" w:hAnsi="Times New Roman" w:eastAsia="宋体" w:cs="Times New Roman"/>
+          <w:sz w:val="24"/>
+          <w:szCs w:val="24"/>
+          <w:lang w:val="en-US" w:eastAsia="zh-CN"/>
+        </w:rPr>
+      </w:pPr>
+      <w:r>
+        <w:rPr>
+          <w:rFonts w:hint="default" w:ascii="Times New Roman" w:hAnsi="Times New Roman" w:eastAsia="宋体" w:cs="Times New Roman"/>
+          <w:sz w:val="24"/>
+          <w:szCs w:val="24"/>
+          <w:lang w:val="en-US" w:eastAsia="zh-CN"/>
+        </w:rPr>
+        <w:t>    print()</w:t>
+      </w:r>
+    </w:p>
+    <w:p>
+      <w:pPr>
+        <w:widowControl w:val="0"/>
+        <w:numPr>
+          <w:ilvl w:val="0"/>
+          <w:numId w:val="0"/>
+        </w:numPr>
+        <w:snapToGrid w:val="0"/>
+        <w:spacing w:line="360" w:lineRule="auto"/>
+        <w:jc w:val="left"/>
+        <w:rPr>
+          <w:rFonts w:hint="default" w:ascii="Times New Roman" w:hAnsi="Times New Roman" w:eastAsia="宋体" w:cs="Times New Roman"/>
+          <w:sz w:val="24"/>
+          <w:szCs w:val="24"/>
+          <w:lang w:val="en-US" w:eastAsia="zh-CN"/>
+        </w:rPr>
+      </w:pPr>
+    </w:p>
+    <w:p>
+      <w:pPr>
+        <w:widowControl w:val="0"/>
+        <w:numPr>
+          <w:ilvl w:val="0"/>
+          <w:numId w:val="0"/>
+        </w:numPr>
+        <w:snapToGrid w:val="0"/>
+        <w:spacing w:line="360" w:lineRule="auto"/>
+        <w:jc w:val="left"/>
+        <w:rPr>
+          <w:rFonts w:hint="default" w:ascii="Times New Roman" w:hAnsi="Times New Roman" w:eastAsia="宋体" w:cs="Times New Roman"/>
+          <w:sz w:val="24"/>
+          <w:szCs w:val="24"/>
+          <w:lang w:val="en-US" w:eastAsia="zh-CN"/>
+        </w:rPr>
+      </w:pPr>
+      <w:r>
+        <w:rPr>
+          <w:rFonts w:hint="default" w:ascii="Times New Roman" w:hAnsi="Times New Roman" w:eastAsia="宋体" w:cs="Times New Roman"/>
+          <w:sz w:val="24"/>
+          <w:szCs w:val="24"/>
+          <w:lang w:val="en-US" w:eastAsia="zh-CN"/>
+        </w:rPr>
+        <w:t>    buddy.free(proc_b, 16)</w:t>
+      </w:r>
+    </w:p>
+    <w:p>
+      <w:pPr>
+        <w:widowControl w:val="0"/>
+        <w:numPr>
+          <w:ilvl w:val="0"/>
+          <w:numId w:val="0"/>
+        </w:numPr>
+        <w:snapToGrid w:val="0"/>
+        <w:spacing w:line="360" w:lineRule="auto"/>
+        <w:jc w:val="left"/>
+        <w:rPr>
+          <w:rFonts w:hint="default" w:ascii="Times New Roman" w:hAnsi="Times New Roman" w:eastAsia="宋体" w:cs="Times New Roman"/>
+          <w:sz w:val="24"/>
+          <w:szCs w:val="24"/>
+          <w:lang w:val="en-US" w:eastAsia="zh-CN"/>
+        </w:rPr>
+      </w:pPr>
+      <w:r>
+        <w:rPr>
+          <w:rFonts w:hint="default" w:ascii="Times New Roman" w:hAnsi="Times New Roman" w:eastAsia="宋体" w:cs="Times New Roman"/>
+          <w:sz w:val="24"/>
+          <w:szCs w:val="24"/>
+          <w:lang w:val="en-US" w:eastAsia="zh-CN"/>
+        </w:rPr>
+        <w:t>    print(f"freed {proc_b}")</w:t>
+      </w:r>
+    </w:p>
+    <w:p>
+      <w:pPr>
+        <w:widowControl w:val="0"/>
+        <w:numPr>
+          <w:ilvl w:val="0"/>
+          <w:numId w:val="0"/>
+        </w:numPr>
+        <w:snapToGrid w:val="0"/>
+        <w:spacing w:line="360" w:lineRule="auto"/>
+        <w:jc w:val="left"/>
+        <w:rPr>
+          <w:rFonts w:hint="default" w:ascii="Times New Roman" w:hAnsi="Times New Roman" w:eastAsia="宋体" w:cs="Times New Roman"/>
+          <w:sz w:val="24"/>
+          <w:szCs w:val="24"/>
+          <w:lang w:val="en-US" w:eastAsia="zh-CN"/>
+        </w:rPr>
+      </w:pPr>
+      <w:r>
+        <w:rPr>
+          <w:rFonts w:hint="default" w:ascii="Times New Roman" w:hAnsi="Times New Roman" w:eastAsia="宋体" w:cs="Times New Roman"/>
+          <w:sz w:val="24"/>
+          <w:szCs w:val="24"/>
+          <w:lang w:val="en-US" w:eastAsia="zh-CN"/>
+        </w:rPr>
+        <w:t>    print()</w:t>
+      </w:r>
+    </w:p>
+    <w:p>
+      <w:pPr>
+        <w:widowControl w:val="0"/>
+        <w:numPr>
+          <w:ilvl w:val="0"/>
+          <w:numId w:val="0"/>
+        </w:numPr>
+        <w:snapToGrid w:val="0"/>
+        <w:spacing w:line="360" w:lineRule="auto"/>
+        <w:jc w:val="left"/>
+        <w:rPr>
+          <w:rFonts w:hint="default" w:ascii="Times New Roman" w:hAnsi="Times New Roman" w:eastAsia="宋体" w:cs="Times New Roman"/>
+          <w:sz w:val="24"/>
+          <w:szCs w:val="24"/>
+          <w:lang w:val="en-US" w:eastAsia="zh-CN"/>
+        </w:rPr>
+      </w:pPr>
+    </w:p>
+    <w:p>
+      <w:pPr>
+        <w:widowControl w:val="0"/>
+        <w:numPr>
+          <w:ilvl w:val="0"/>
+          <w:numId w:val="0"/>
+        </w:numPr>
+        <w:snapToGrid w:val="0"/>
+        <w:spacing w:line="360" w:lineRule="auto"/>
+        <w:jc w:val="left"/>
+        <w:rPr>
+          <w:rFonts w:hint="default" w:ascii="Times New Roman" w:hAnsi="Times New Roman" w:eastAsia="宋体" w:cs="Times New Roman"/>
+          <w:sz w:val="24"/>
+          <w:szCs w:val="24"/>
+          <w:lang w:val="en-US" w:eastAsia="zh-CN"/>
+        </w:rPr>
+      </w:pPr>
+      <w:r>
+        <w:rPr>
+          <w:rFonts w:hint="default" w:ascii="Times New Roman" w:hAnsi="Times New Roman" w:eastAsia="宋体" w:cs="Times New Roman"/>
+          <w:sz w:val="24"/>
+          <w:szCs w:val="24"/>
+          <w:lang w:val="en-US" w:eastAsia="zh-CN"/>
+        </w:rPr>
+        <w:t>    proc_d = buddy.allocate(8)</w:t>
+      </w:r>
+    </w:p>
+    <w:p>
+      <w:pPr>
+        <w:widowControl w:val="0"/>
+        <w:numPr>
+          <w:ilvl w:val="0"/>
+          <w:numId w:val="0"/>
+        </w:numPr>
+        <w:snapToGrid w:val="0"/>
+        <w:spacing w:line="360" w:lineRule="auto"/>
+        <w:jc w:val="left"/>
+        <w:rPr>
+          <w:rFonts w:hint="default" w:ascii="Times New Roman" w:hAnsi="Times New Roman" w:eastAsia="宋体" w:cs="Times New Roman"/>
+          <w:sz w:val="24"/>
+          <w:szCs w:val="24"/>
+          <w:lang w:val="en-US" w:eastAsia="zh-CN"/>
+        </w:rPr>
+      </w:pPr>
+      <w:r>
+        <w:rPr>
+          <w:rFonts w:hint="default" w:ascii="Times New Roman" w:hAnsi="Times New Roman" w:eastAsia="宋体" w:cs="Times New Roman"/>
+          <w:sz w:val="24"/>
+          <w:szCs w:val="24"/>
+          <w:lang w:val="en-US" w:eastAsia="zh-CN"/>
+        </w:rPr>
+        <w:t>    print(f"Allocated at {proc_d}")</w:t>
+      </w:r>
+    </w:p>
+    <w:p>
+      <w:pPr>
+        <w:widowControl w:val="0"/>
+        <w:numPr>
+          <w:ilvl w:val="0"/>
+          <w:numId w:val="0"/>
+        </w:numPr>
+        <w:snapToGrid w:val="0"/>
+        <w:spacing w:line="360" w:lineRule="auto"/>
+        <w:ind w:firstLine="360"/>
+        <w:jc w:val="left"/>
+        <w:rPr>
+          <w:rFonts w:hint="default" w:ascii="Times New Roman" w:hAnsi="Times New Roman" w:eastAsia="宋体" w:cs="Times New Roman"/>
+          <w:sz w:val="24"/>
+          <w:szCs w:val="24"/>
+          <w:lang w:val="en-US" w:eastAsia="zh-CN"/>
+        </w:rPr>
+      </w:pPr>
+      <w:r>
+        <w:rPr>
+          <w:rFonts w:hint="default" w:ascii="Times New Roman" w:hAnsi="Times New Roman" w:eastAsia="宋体" w:cs="Times New Roman"/>
+          <w:sz w:val="24"/>
+          <w:szCs w:val="24"/>
+          <w:lang w:val="en-US" w:eastAsia="zh-CN"/>
+        </w:rPr>
+        <w:t>print()</w:t>
+      </w:r>
+    </w:p>
+    <w:p>
+      <w:pPr>
+        <w:widowControl w:val="0"/>
+        <w:numPr>
+          <w:ilvl w:val="0"/>
+          <w:numId w:val="0"/>
+        </w:numPr>
+        <w:snapToGrid w:val="0"/>
+        <w:spacing w:line="360" w:lineRule="auto"/>
+        <w:ind w:firstLine="360"/>
+        <w:jc w:val="left"/>
+        <w:rPr>
+          <w:rFonts w:hint="default" w:ascii="Times New Roman" w:hAnsi="Times New Roman" w:eastAsia="宋体" w:cs="Times New Roman"/>
+          <w:sz w:val="24"/>
+          <w:szCs w:val="24"/>
+          <w:lang w:val="en-US" w:eastAsia="zh-CN"/>
+        </w:rPr>
+      </w:pPr>
+    </w:p>
+    <w:p>
+      <w:pPr>
+        <w:widowControl w:val="0"/>
+        <w:numPr>
+          <w:ilvl w:val="0"/>
+          <w:numId w:val="0"/>
+        </w:numPr>
+        <w:snapToGrid w:val="0"/>
+        <w:spacing w:line="360" w:lineRule="auto"/>
+        <w:ind w:firstLine="360"/>
+        <w:jc w:val="left"/>
+        <w:rPr>
+          <w:rFonts w:hint="default" w:ascii="Times New Roman" w:hAnsi="Times New Roman" w:eastAsia="宋体" w:cs="Times New Roman"/>
+          <w:sz w:val="24"/>
+          <w:szCs w:val="24"/>
+          <w:lang w:val="en-US" w:eastAsia="zh-CN"/>
+        </w:rPr>
+      </w:pPr>
+    </w:p>
+    <w:p>
+      <w:pPr>
+        <w:widowControl w:val="0"/>
+        <w:numPr>
+          <w:ilvl w:val="0"/>
+          <w:numId w:val="0"/>
+        </w:numPr>
+        <w:snapToGrid w:val="0"/>
+        <w:spacing w:line="360" w:lineRule="auto"/>
+        <w:ind w:firstLine="360"/>
+        <w:jc w:val="left"/>
+        <w:rPr>
+          <w:rFonts w:hint="default" w:ascii="Times New Roman" w:hAnsi="Times New Roman" w:eastAsia="宋体" w:cs="Times New Roman"/>
+          <w:sz w:val="24"/>
+          <w:szCs w:val="24"/>
+          <w:lang w:val="en-US" w:eastAsia="zh-CN"/>
+        </w:rPr>
+      </w:pPr>
+    </w:p>
+    <w:p>
+      <w:pPr>
+        <w:widowControl w:val="0"/>
+        <w:numPr>
+          <w:ilvl w:val="0"/>
+          <w:numId w:val="0"/>
+        </w:numPr>
+        <w:snapToGrid w:val="0"/>
+        <w:spacing w:line="360" w:lineRule="auto"/>
+        <w:jc w:val="left"/>
+        <w:rPr>
+          <w:rFonts w:hint="default" w:ascii="Times New Roman" w:hAnsi="Times New Roman" w:eastAsia="宋体" w:cs="Times New Roman"/>
+          <w:sz w:val="24"/>
+          <w:szCs w:val="24"/>
+          <w:lang w:val="en-US" w:eastAsia="zh-CN"/>
+        </w:rPr>
+      </w:pPr>
+      <w:r>
+        <w:rPr>
+          <w:rFonts w:hint="default" w:ascii="Times New Roman" w:hAnsi="Times New Roman" w:eastAsia="宋体" w:cs="Times New Roman"/>
+          <w:sz w:val="24"/>
+          <w:szCs w:val="24"/>
+          <w:lang w:val="en-US" w:eastAsia="zh-CN"/>
+        </w:rPr>
+        <w:t>测试代码</w:t>
+      </w:r>
+    </w:p>
+    <w:p>
+      <w:pPr>
+        <w:widowControl w:val="0"/>
+        <w:numPr>
+          <w:ilvl w:val="0"/>
+          <w:numId w:val="0"/>
+        </w:numPr>
+        <w:snapToGrid w:val="0"/>
+        <w:spacing w:line="360" w:lineRule="auto"/>
+        <w:jc w:val="left"/>
+        <w:rPr>
+          <w:rFonts w:hint="default" w:ascii="Times New Roman" w:hAnsi="Times New Roman" w:eastAsia="宋体" w:cs="Times New Roman"/>
+          <w:sz w:val="24"/>
+          <w:szCs w:val="24"/>
+          <w:lang w:val="en-US" w:eastAsia="zh-CN"/>
+        </w:rPr>
+      </w:pPr>
+      <w:r>
+        <w:rPr>
+          <w:rFonts w:hint="default" w:ascii="Times New Roman" w:hAnsi="Times New Roman" w:eastAsia="宋体" w:cs="Times New Roman"/>
+          <w:sz w:val="24"/>
+          <w:szCs w:val="24"/>
+          <w:lang w:val="en-US" w:eastAsia="zh-CN"/>
+        </w:rPr>
+        <w:t>import unittest</w:t>
+      </w:r>
+    </w:p>
+    <w:p>
+      <w:pPr>
+        <w:widowControl w:val="0"/>
+        <w:numPr>
+          <w:ilvl w:val="0"/>
+          <w:numId w:val="0"/>
+        </w:numPr>
+        <w:snapToGrid w:val="0"/>
+        <w:spacing w:line="360" w:lineRule="auto"/>
+        <w:jc w:val="left"/>
+        <w:rPr>
+          <w:rFonts w:hint="default" w:ascii="Times New Roman" w:hAnsi="Times New Roman" w:eastAsia="宋体" w:cs="Times New Roman"/>
+          <w:sz w:val="24"/>
+          <w:szCs w:val="24"/>
+          <w:lang w:val="en-US" w:eastAsia="zh-CN"/>
+        </w:rPr>
+      </w:pPr>
+      <w:r>
+        <w:rPr>
+          <w:rFonts w:hint="default" w:ascii="Times New Roman" w:hAnsi="Times New Roman" w:eastAsia="宋体" w:cs="Times New Roman"/>
+          <w:sz w:val="24"/>
+          <w:szCs w:val="24"/>
+          <w:lang w:val="en-US" w:eastAsia="zh-CN"/>
+        </w:rPr>
+        <w:t>from main import *</w:t>
+      </w:r>
+    </w:p>
+    <w:p>
+      <w:pPr>
+        <w:widowControl w:val="0"/>
+        <w:numPr>
+          <w:ilvl w:val="0"/>
+          <w:numId w:val="0"/>
+        </w:numPr>
+        <w:snapToGrid w:val="0"/>
+        <w:spacing w:line="360" w:lineRule="auto"/>
+        <w:jc w:val="left"/>
+        <w:rPr>
+          <w:rFonts w:hint="default" w:ascii="Times New Roman" w:hAnsi="Times New Roman" w:eastAsia="宋体" w:cs="Times New Roman"/>
+          <w:sz w:val="24"/>
+          <w:szCs w:val="24"/>
+          <w:lang w:val="en-US" w:eastAsia="zh-CN"/>
+        </w:rPr>
+      </w:pPr>
+    </w:p>
+    <w:p>
+      <w:pPr>
+        <w:widowControl w:val="0"/>
+        <w:numPr>
+          <w:ilvl w:val="0"/>
+          <w:numId w:val="0"/>
+        </w:numPr>
+        <w:snapToGrid w:val="0"/>
+        <w:spacing w:line="360" w:lineRule="auto"/>
+        <w:jc w:val="left"/>
+        <w:rPr>
+          <w:rFonts w:hint="default" w:ascii="Times New Roman" w:hAnsi="Times New Roman" w:eastAsia="宋体" w:cs="Times New Roman"/>
+          <w:sz w:val="24"/>
+          <w:szCs w:val="24"/>
+          <w:lang w:val="en-US" w:eastAsia="zh-CN"/>
+        </w:rPr>
+      </w:pPr>
+      <w:r>
+        <w:rPr>
+          <w:rFonts w:hint="default" w:ascii="Times New Roman" w:hAnsi="Times New Roman" w:eastAsia="宋体" w:cs="Times New Roman"/>
+          <w:sz w:val="24"/>
+          <w:szCs w:val="24"/>
+          <w:lang w:val="en-US" w:eastAsia="zh-CN"/>
+        </w:rPr>
+        <w:t>class TestBuddyAllocator(unittest.TestCase):</w:t>
+      </w:r>
+    </w:p>
+    <w:p>
+      <w:pPr>
+        <w:widowControl w:val="0"/>
+        <w:numPr>
+          <w:ilvl w:val="0"/>
+          <w:numId w:val="0"/>
+        </w:numPr>
+        <w:snapToGrid w:val="0"/>
+        <w:spacing w:line="360" w:lineRule="auto"/>
+        <w:jc w:val="left"/>
+        <w:rPr>
+          <w:rFonts w:hint="default" w:ascii="Times New Roman" w:hAnsi="Times New Roman" w:eastAsia="宋体" w:cs="Times New Roman"/>
+          <w:sz w:val="24"/>
+          <w:szCs w:val="24"/>
+          <w:lang w:val="en-US" w:eastAsia="zh-CN"/>
+        </w:rPr>
+      </w:pPr>
+      <w:r>
+        <w:rPr>
+          <w:rFonts w:hint="default" w:ascii="Times New Roman" w:hAnsi="Times New Roman" w:eastAsia="宋体" w:cs="Times New Roman"/>
+          <w:sz w:val="24"/>
+          <w:szCs w:val="24"/>
+          <w:lang w:val="en-US" w:eastAsia="zh-CN"/>
+        </w:rPr>
+        <w:t>    def test_initialization(self):</w:t>
+      </w:r>
+    </w:p>
+    <w:p>
+      <w:pPr>
+        <w:widowControl w:val="0"/>
+        <w:numPr>
+          <w:ilvl w:val="0"/>
+          <w:numId w:val="0"/>
+        </w:numPr>
+        <w:snapToGrid w:val="0"/>
+        <w:spacing w:line="360" w:lineRule="auto"/>
+        <w:jc w:val="left"/>
+        <w:rPr>
+          <w:rFonts w:hint="default" w:ascii="Times New Roman" w:hAnsi="Times New Roman" w:eastAsia="宋体" w:cs="Times New Roman"/>
+          <w:sz w:val="24"/>
+          <w:szCs w:val="24"/>
+          <w:lang w:val="en-US" w:eastAsia="zh-CN"/>
+        </w:rPr>
+      </w:pPr>
+      <w:r>
+        <w:rPr>
+          <w:rFonts w:hint="default" w:ascii="Times New Roman" w:hAnsi="Times New Roman" w:eastAsia="宋体" w:cs="Times New Roman"/>
+          <w:sz w:val="24"/>
+          <w:szCs w:val="24"/>
+          <w:lang w:val="en-US" w:eastAsia="zh-CN"/>
+        </w:rPr>
+        <w:t>        size = 1024</w:t>
+      </w:r>
+    </w:p>
+    <w:p>
+      <w:pPr>
+        <w:widowControl w:val="0"/>
+        <w:numPr>
+          <w:ilvl w:val="0"/>
+          <w:numId w:val="0"/>
+        </w:numPr>
+        <w:snapToGrid w:val="0"/>
+        <w:spacing w:line="360" w:lineRule="auto"/>
+        <w:jc w:val="left"/>
+        <w:rPr>
+          <w:rFonts w:hint="default" w:ascii="Times New Roman" w:hAnsi="Times New Roman" w:eastAsia="宋体" w:cs="Times New Roman"/>
+          <w:sz w:val="24"/>
+          <w:szCs w:val="24"/>
+          <w:lang w:val="en-US" w:eastAsia="zh-CN"/>
+        </w:rPr>
+      </w:pPr>
+      <w:r>
+        <w:rPr>
+          <w:rFonts w:hint="default" w:ascii="Times New Roman" w:hAnsi="Times New Roman" w:eastAsia="宋体" w:cs="Times New Roman"/>
+          <w:sz w:val="24"/>
+          <w:szCs w:val="24"/>
+          <w:lang w:val="en-US" w:eastAsia="zh-CN"/>
+        </w:rPr>
+        <w:t>        buddy = BuddyAllocator(size)</w:t>
+      </w:r>
+    </w:p>
+    <w:p>
+      <w:pPr>
+        <w:widowControl w:val="0"/>
+        <w:numPr>
+          <w:ilvl w:val="0"/>
+          <w:numId w:val="0"/>
+        </w:numPr>
+        <w:snapToGrid w:val="0"/>
+        <w:spacing w:line="360" w:lineRule="auto"/>
+        <w:jc w:val="left"/>
+        <w:rPr>
+          <w:rFonts w:hint="default" w:ascii="Times New Roman" w:hAnsi="Times New Roman" w:eastAsia="宋体" w:cs="Times New Roman"/>
+          <w:sz w:val="24"/>
+          <w:szCs w:val="24"/>
+          <w:lang w:val="en-US" w:eastAsia="zh-CN"/>
+        </w:rPr>
+      </w:pPr>
+      <w:r>
+        <w:rPr>
+          <w:rFonts w:hint="default" w:ascii="Times New Roman" w:hAnsi="Times New Roman" w:eastAsia="宋体" w:cs="Times New Roman"/>
+          <w:sz w:val="24"/>
+          <w:szCs w:val="24"/>
+          <w:lang w:val="en-US" w:eastAsia="zh-CN"/>
+        </w:rPr>
+        <w:t>        self.assertEqual(buddy.size, size)</w:t>
+      </w:r>
+    </w:p>
+    <w:p>
+      <w:pPr>
+        <w:widowControl w:val="0"/>
+        <w:numPr>
+          <w:ilvl w:val="0"/>
+          <w:numId w:val="0"/>
+        </w:numPr>
+        <w:snapToGrid w:val="0"/>
+        <w:spacing w:line="360" w:lineRule="auto"/>
+        <w:jc w:val="left"/>
+        <w:rPr>
+          <w:rFonts w:hint="default" w:ascii="Times New Roman" w:hAnsi="Times New Roman" w:eastAsia="宋体" w:cs="Times New Roman"/>
+          <w:sz w:val="24"/>
+          <w:szCs w:val="24"/>
+          <w:lang w:val="en-US" w:eastAsia="zh-CN"/>
+        </w:rPr>
+      </w:pPr>
+    </w:p>
+    <w:p>
+      <w:pPr>
+        <w:widowControl w:val="0"/>
+        <w:numPr>
+          <w:ilvl w:val="0"/>
+          <w:numId w:val="0"/>
+        </w:numPr>
+        <w:snapToGrid w:val="0"/>
+        <w:spacing w:line="360" w:lineRule="auto"/>
+        <w:jc w:val="left"/>
+        <w:rPr>
+          <w:rFonts w:hint="default" w:ascii="Times New Roman" w:hAnsi="Times New Roman" w:eastAsia="宋体" w:cs="Times New Roman"/>
+          <w:sz w:val="24"/>
+          <w:szCs w:val="24"/>
+          <w:lang w:val="en-US" w:eastAsia="zh-CN"/>
+        </w:rPr>
+      </w:pPr>
+      <w:r>
+        <w:rPr>
+          <w:rFonts w:hint="default" w:ascii="Times New Roman" w:hAnsi="Times New Roman" w:eastAsia="宋体" w:cs="Times New Roman"/>
+          <w:sz w:val="24"/>
+          <w:szCs w:val="24"/>
+          <w:lang w:val="en-US" w:eastAsia="zh-CN"/>
+        </w:rPr>
+        <w:t>    def test_allocate_and_free(self):</w:t>
+      </w:r>
+    </w:p>
+    <w:p>
+      <w:pPr>
+        <w:widowControl w:val="0"/>
+        <w:numPr>
+          <w:ilvl w:val="0"/>
+          <w:numId w:val="0"/>
+        </w:numPr>
+        <w:snapToGrid w:val="0"/>
+        <w:spacing w:line="360" w:lineRule="auto"/>
+        <w:jc w:val="left"/>
+        <w:rPr>
+          <w:rFonts w:hint="default" w:ascii="Times New Roman" w:hAnsi="Times New Roman" w:eastAsia="宋体" w:cs="Times New Roman"/>
+          <w:sz w:val="24"/>
+          <w:szCs w:val="24"/>
+          <w:lang w:val="en-US" w:eastAsia="zh-CN"/>
+        </w:rPr>
+      </w:pPr>
+      <w:r>
+        <w:rPr>
+          <w:rFonts w:hint="default" w:ascii="Times New Roman" w:hAnsi="Times New Roman" w:eastAsia="宋体" w:cs="Times New Roman"/>
+          <w:sz w:val="24"/>
+          <w:szCs w:val="24"/>
+          <w:lang w:val="en-US" w:eastAsia="zh-CN"/>
+        </w:rPr>
+        <w:t>        buddy = BuddyAllocator(1024)</w:t>
+      </w:r>
+    </w:p>
+    <w:p>
+      <w:pPr>
+        <w:widowControl w:val="0"/>
+        <w:numPr>
+          <w:ilvl w:val="0"/>
+          <w:numId w:val="0"/>
+        </w:numPr>
+        <w:snapToGrid w:val="0"/>
+        <w:spacing w:line="360" w:lineRule="auto"/>
+        <w:jc w:val="left"/>
+        <w:rPr>
+          <w:rFonts w:hint="default" w:ascii="Times New Roman" w:hAnsi="Times New Roman" w:eastAsia="宋体" w:cs="Times New Roman"/>
+          <w:sz w:val="24"/>
+          <w:szCs w:val="24"/>
+          <w:lang w:val="en-US" w:eastAsia="zh-CN"/>
+        </w:rPr>
+      </w:pPr>
+      <w:r>
+        <w:rPr>
+          <w:rFonts w:hint="default" w:ascii="Times New Roman" w:hAnsi="Times New Roman" w:eastAsia="宋体" w:cs="Times New Roman"/>
+          <w:sz w:val="24"/>
+          <w:szCs w:val="24"/>
+          <w:lang w:val="en-US" w:eastAsia="zh-CN"/>
+        </w:rPr>
+        <w:t>        addr = buddy.allocate(100)</w:t>
+      </w:r>
+    </w:p>
+    <w:p>
+      <w:pPr>
+        <w:widowControl w:val="0"/>
+        <w:numPr>
+          <w:ilvl w:val="0"/>
+          <w:numId w:val="0"/>
+        </w:numPr>
+        <w:snapToGrid w:val="0"/>
+        <w:spacing w:line="360" w:lineRule="auto"/>
+        <w:jc w:val="left"/>
+        <w:rPr>
+          <w:rFonts w:hint="default" w:ascii="Times New Roman" w:hAnsi="Times New Roman" w:eastAsia="宋体" w:cs="Times New Roman"/>
+          <w:sz w:val="24"/>
+          <w:szCs w:val="24"/>
+          <w:lang w:val="en-US" w:eastAsia="zh-CN"/>
+        </w:rPr>
+      </w:pPr>
+      <w:r>
+        <w:rPr>
+          <w:rFonts w:hint="default" w:ascii="Times New Roman" w:hAnsi="Times New Roman" w:eastAsia="宋体" w:cs="Times New Roman"/>
+          <w:sz w:val="24"/>
+          <w:szCs w:val="24"/>
+          <w:lang w:val="en-US" w:eastAsia="zh-CN"/>
+        </w:rPr>
+        <w:t>        self.assertIsNotNone(addr)</w:t>
+      </w:r>
+    </w:p>
+    <w:p>
+      <w:pPr>
+        <w:widowControl w:val="0"/>
+        <w:numPr>
+          <w:ilvl w:val="0"/>
+          <w:numId w:val="0"/>
+        </w:numPr>
+        <w:snapToGrid w:val="0"/>
+        <w:spacing w:line="360" w:lineRule="auto"/>
+        <w:jc w:val="left"/>
+        <w:rPr>
+          <w:rFonts w:hint="default" w:ascii="Times New Roman" w:hAnsi="Times New Roman" w:eastAsia="宋体" w:cs="Times New Roman"/>
+          <w:sz w:val="24"/>
+          <w:szCs w:val="24"/>
+          <w:lang w:val="en-US" w:eastAsia="zh-CN"/>
+        </w:rPr>
+      </w:pPr>
+      <w:r>
+        <w:rPr>
+          <w:rFonts w:hint="default" w:ascii="Times New Roman" w:hAnsi="Times New Roman" w:eastAsia="宋体" w:cs="Times New Roman"/>
+          <w:sz w:val="24"/>
+          <w:szCs w:val="24"/>
+          <w:lang w:val="en-US" w:eastAsia="zh-CN"/>
+        </w:rPr>
+        <w:t>        buddy.free(addr, 100)</w:t>
+      </w:r>
+    </w:p>
+    <w:p>
+      <w:pPr>
+        <w:widowControl w:val="0"/>
+        <w:numPr>
+          <w:ilvl w:val="0"/>
+          <w:numId w:val="0"/>
+        </w:numPr>
+        <w:snapToGrid w:val="0"/>
+        <w:spacing w:line="360" w:lineRule="auto"/>
+        <w:jc w:val="left"/>
+        <w:rPr>
+          <w:rFonts w:hint="default" w:ascii="Times New Roman" w:hAnsi="Times New Roman" w:eastAsia="宋体" w:cs="Times New Roman"/>
+          <w:sz w:val="24"/>
+          <w:szCs w:val="24"/>
+          <w:lang w:val="en-US" w:eastAsia="zh-CN"/>
+        </w:rPr>
+      </w:pPr>
+      <w:r>
+        <w:rPr>
+          <w:rFonts w:hint="default" w:ascii="Times New Roman" w:hAnsi="Times New Roman" w:eastAsia="宋体" w:cs="Times New Roman"/>
+          <w:sz w:val="24"/>
+          <w:szCs w:val="24"/>
+          <w:lang w:val="en-US" w:eastAsia="zh-CN"/>
+        </w:rPr>
+        <w:t>        self.assertIn(addr, buddy.free_list[1024])</w:t>
+      </w:r>
+    </w:p>
+    <w:p>
+      <w:pPr>
+        <w:widowControl w:val="0"/>
+        <w:numPr>
+          <w:ilvl w:val="0"/>
+          <w:numId w:val="0"/>
+        </w:numPr>
+        <w:snapToGrid w:val="0"/>
+        <w:spacing w:line="360" w:lineRule="auto"/>
+        <w:jc w:val="left"/>
+        <w:rPr>
+          <w:rFonts w:hint="default" w:ascii="Times New Roman" w:hAnsi="Times New Roman" w:eastAsia="宋体" w:cs="Times New Roman"/>
+          <w:sz w:val="24"/>
+          <w:szCs w:val="24"/>
+          <w:lang w:val="en-US" w:eastAsia="zh-CN"/>
+        </w:rPr>
+      </w:pPr>
+      <w:r>
+        <w:rPr>
+          <w:rFonts w:hint="default" w:ascii="Times New Roman" w:hAnsi="Times New Roman" w:eastAsia="宋体" w:cs="Times New Roman"/>
+          <w:sz w:val="24"/>
+          <w:szCs w:val="24"/>
+          <w:lang w:val="en-US" w:eastAsia="zh-CN"/>
+        </w:rPr>
+        <w:t>        addr = buddy.allocate(200)</w:t>
+      </w:r>
+    </w:p>
+    <w:p>
+      <w:pPr>
+        <w:widowControl w:val="0"/>
+        <w:numPr>
+          <w:ilvl w:val="0"/>
+          <w:numId w:val="0"/>
+        </w:numPr>
+        <w:snapToGrid w:val="0"/>
+        <w:spacing w:line="360" w:lineRule="auto"/>
+        <w:jc w:val="left"/>
+        <w:rPr>
+          <w:rFonts w:hint="default" w:ascii="Times New Roman" w:hAnsi="Times New Roman" w:eastAsia="宋体" w:cs="Times New Roman"/>
+          <w:sz w:val="24"/>
+          <w:szCs w:val="24"/>
+          <w:lang w:val="en-US" w:eastAsia="zh-CN"/>
+        </w:rPr>
+      </w:pPr>
+      <w:r>
+        <w:rPr>
+          <w:rFonts w:hint="default" w:ascii="Times New Roman" w:hAnsi="Times New Roman" w:eastAsia="宋体" w:cs="Times New Roman"/>
+          <w:sz w:val="24"/>
+          <w:szCs w:val="24"/>
+          <w:lang w:val="en-US" w:eastAsia="zh-CN"/>
+        </w:rPr>
+        <w:t>        self.assertIsNotNone(addr)</w:t>
+      </w:r>
+    </w:p>
+    <w:p>
+      <w:pPr>
+        <w:widowControl w:val="0"/>
+        <w:numPr>
+          <w:ilvl w:val="0"/>
+          <w:numId w:val="0"/>
+        </w:numPr>
+        <w:snapToGrid w:val="0"/>
+        <w:spacing w:line="360" w:lineRule="auto"/>
+        <w:jc w:val="left"/>
+        <w:rPr>
+          <w:rFonts w:hint="default" w:ascii="Times New Roman" w:hAnsi="Times New Roman" w:eastAsia="宋体" w:cs="Times New Roman"/>
+          <w:sz w:val="24"/>
+          <w:szCs w:val="24"/>
+          <w:lang w:val="en-US" w:eastAsia="zh-CN"/>
+        </w:rPr>
+      </w:pPr>
+      <w:r>
+        <w:rPr>
+          <w:rFonts w:hint="default" w:ascii="Times New Roman" w:hAnsi="Times New Roman" w:eastAsia="宋体" w:cs="Times New Roman"/>
+          <w:sz w:val="24"/>
+          <w:szCs w:val="24"/>
+          <w:lang w:val="en-US" w:eastAsia="zh-CN"/>
+        </w:rPr>
+        <w:t>        buddy.free(addr, 200)</w:t>
+      </w:r>
+    </w:p>
+    <w:p>
+      <w:pPr>
+        <w:widowControl w:val="0"/>
+        <w:numPr>
+          <w:ilvl w:val="0"/>
+          <w:numId w:val="0"/>
+        </w:numPr>
+        <w:snapToGrid w:val="0"/>
+        <w:spacing w:line="360" w:lineRule="auto"/>
+        <w:jc w:val="left"/>
+        <w:rPr>
+          <w:rFonts w:hint="default" w:ascii="Times New Roman" w:hAnsi="Times New Roman" w:eastAsia="宋体" w:cs="Times New Roman"/>
+          <w:sz w:val="24"/>
+          <w:szCs w:val="24"/>
+          <w:lang w:val="en-US" w:eastAsia="zh-CN"/>
+        </w:rPr>
+      </w:pPr>
+      <w:r>
+        <w:rPr>
+          <w:rFonts w:hint="default" w:ascii="Times New Roman" w:hAnsi="Times New Roman" w:eastAsia="宋体" w:cs="Times New Roman"/>
+          <w:sz w:val="24"/>
+          <w:szCs w:val="24"/>
+          <w:lang w:val="en-US" w:eastAsia="zh-CN"/>
+        </w:rPr>
+        <w:t>        self.assertIn(addr, buddy.free_list[1024])</w:t>
+      </w:r>
+    </w:p>
+    <w:p>
+      <w:pPr>
+        <w:widowControl w:val="0"/>
+        <w:numPr>
+          <w:ilvl w:val="0"/>
+          <w:numId w:val="0"/>
+        </w:numPr>
+        <w:snapToGrid w:val="0"/>
+        <w:spacing w:line="360" w:lineRule="auto"/>
+        <w:jc w:val="left"/>
+        <w:rPr>
+          <w:rFonts w:hint="default" w:ascii="Times New Roman" w:hAnsi="Times New Roman" w:eastAsia="宋体" w:cs="Times New Roman"/>
+          <w:sz w:val="24"/>
+          <w:szCs w:val="24"/>
+          <w:lang w:val="en-US" w:eastAsia="zh-CN"/>
+        </w:rPr>
+      </w:pPr>
+    </w:p>
+    <w:p>
+      <w:pPr>
+        <w:widowControl w:val="0"/>
+        <w:numPr>
+          <w:ilvl w:val="0"/>
+          <w:numId w:val="0"/>
+        </w:numPr>
+        <w:snapToGrid w:val="0"/>
+        <w:spacing w:line="360" w:lineRule="auto"/>
+        <w:jc w:val="left"/>
+        <w:rPr>
+          <w:rFonts w:hint="default" w:ascii="Times New Roman" w:hAnsi="Times New Roman" w:eastAsia="宋体" w:cs="Times New Roman"/>
+          <w:sz w:val="24"/>
+          <w:szCs w:val="24"/>
+          <w:lang w:val="en-US" w:eastAsia="zh-CN"/>
+        </w:rPr>
+      </w:pPr>
+      <w:r>
+        <w:rPr>
+          <w:rFonts w:hint="default" w:ascii="Times New Roman" w:hAnsi="Times New Roman" w:eastAsia="宋体" w:cs="Times New Roman"/>
+          <w:sz w:val="24"/>
+          <w:szCs w:val="24"/>
+          <w:lang w:val="en-US" w:eastAsia="zh-CN"/>
+        </w:rPr>
+        <w:t>    def test_invalid_initialization(self):</w:t>
+      </w:r>
+    </w:p>
+    <w:p>
+      <w:pPr>
+        <w:widowControl w:val="0"/>
+        <w:numPr>
+          <w:ilvl w:val="0"/>
+          <w:numId w:val="0"/>
+        </w:numPr>
+        <w:snapToGrid w:val="0"/>
+        <w:spacing w:line="360" w:lineRule="auto"/>
+        <w:jc w:val="left"/>
+        <w:rPr>
+          <w:rFonts w:hint="default" w:ascii="Times New Roman" w:hAnsi="Times New Roman" w:eastAsia="宋体" w:cs="Times New Roman"/>
+          <w:sz w:val="24"/>
+          <w:szCs w:val="24"/>
+          <w:lang w:val="en-US" w:eastAsia="zh-CN"/>
+        </w:rPr>
+      </w:pPr>
+      <w:r>
+        <w:rPr>
+          <w:rFonts w:hint="default" w:ascii="Times New Roman" w:hAnsi="Times New Roman" w:eastAsia="宋体" w:cs="Times New Roman"/>
+          <w:sz w:val="24"/>
+          <w:szCs w:val="24"/>
+          <w:lang w:val="en-US" w:eastAsia="zh-CN"/>
+        </w:rPr>
+        <w:t>        with self.assertRaises(ValueError):</w:t>
+      </w:r>
+    </w:p>
+    <w:p>
+      <w:pPr>
+        <w:widowControl w:val="0"/>
+        <w:numPr>
+          <w:ilvl w:val="0"/>
+          <w:numId w:val="0"/>
+        </w:numPr>
+        <w:snapToGrid w:val="0"/>
+        <w:spacing w:line="360" w:lineRule="auto"/>
+        <w:jc w:val="left"/>
+        <w:rPr>
+          <w:rFonts w:hint="default" w:ascii="Times New Roman" w:hAnsi="Times New Roman" w:eastAsia="宋体" w:cs="Times New Roman"/>
+          <w:sz w:val="24"/>
+          <w:szCs w:val="24"/>
+          <w:lang w:val="en-US" w:eastAsia="zh-CN"/>
+        </w:rPr>
+      </w:pPr>
+      <w:r>
+        <w:rPr>
+          <w:rFonts w:hint="default" w:ascii="Times New Roman" w:hAnsi="Times New Roman" w:eastAsia="宋体" w:cs="Times New Roman"/>
+          <w:sz w:val="24"/>
+          <w:szCs w:val="24"/>
+          <w:lang w:val="en-US" w:eastAsia="zh-CN"/>
+        </w:rPr>
+        <w:t>            BuddyAllocator(1000)  # 非2的幂次方</w:t>
+      </w:r>
+    </w:p>
+    <w:p>
+      <w:pPr>
+        <w:widowControl w:val="0"/>
+        <w:numPr>
+          <w:ilvl w:val="0"/>
+          <w:numId w:val="0"/>
+        </w:numPr>
+        <w:snapToGrid w:val="0"/>
+        <w:spacing w:line="360" w:lineRule="auto"/>
+        <w:jc w:val="left"/>
+        <w:rPr>
+          <w:rFonts w:hint="default" w:ascii="Times New Roman" w:hAnsi="Times New Roman" w:eastAsia="宋体" w:cs="Times New Roman"/>
+          <w:sz w:val="24"/>
+          <w:szCs w:val="24"/>
+          <w:lang w:val="en-US" w:eastAsia="zh-CN"/>
+        </w:rPr>
+      </w:pPr>
+    </w:p>
+    <w:p>
+      <w:pPr>
+        <w:widowControl w:val="0"/>
+        <w:numPr>
+          <w:ilvl w:val="0"/>
+          <w:numId w:val="0"/>
+        </w:numPr>
+        <w:snapToGrid w:val="0"/>
+        <w:spacing w:line="360" w:lineRule="auto"/>
+        <w:jc w:val="left"/>
+        <w:rPr>
+          <w:rFonts w:hint="default" w:ascii="Times New Roman" w:hAnsi="Times New Roman" w:eastAsia="宋体" w:cs="Times New Roman"/>
+          <w:sz w:val="24"/>
+          <w:szCs w:val="24"/>
+          <w:lang w:val="en-US" w:eastAsia="zh-CN"/>
+        </w:rPr>
+      </w:pPr>
+      <w:r>
+        <w:rPr>
+          <w:rFonts w:hint="default" w:ascii="Times New Roman" w:hAnsi="Times New Roman" w:eastAsia="宋体" w:cs="Times New Roman"/>
+          <w:sz w:val="24"/>
+          <w:szCs w:val="24"/>
+          <w:lang w:val="en-US" w:eastAsia="zh-CN"/>
+        </w:rPr>
+        <w:t>    def test_allocation_failure(self):</w:t>
+      </w:r>
+    </w:p>
+    <w:p>
+      <w:pPr>
+        <w:widowControl w:val="0"/>
+        <w:numPr>
+          <w:ilvl w:val="0"/>
+          <w:numId w:val="0"/>
+        </w:numPr>
+        <w:snapToGrid w:val="0"/>
+        <w:spacing w:line="360" w:lineRule="auto"/>
+        <w:jc w:val="left"/>
+        <w:rPr>
+          <w:rFonts w:hint="default" w:ascii="Times New Roman" w:hAnsi="Times New Roman" w:eastAsia="宋体" w:cs="Times New Roman"/>
+          <w:sz w:val="24"/>
+          <w:szCs w:val="24"/>
+          <w:lang w:val="en-US" w:eastAsia="zh-CN"/>
+        </w:rPr>
+      </w:pPr>
+      <w:r>
+        <w:rPr>
+          <w:rFonts w:hint="default" w:ascii="Times New Roman" w:hAnsi="Times New Roman" w:eastAsia="宋体" w:cs="Times New Roman"/>
+          <w:sz w:val="24"/>
+          <w:szCs w:val="24"/>
+          <w:lang w:val="en-US" w:eastAsia="zh-CN"/>
+        </w:rPr>
+        <w:t>        buddy = BuddyAllocator(1024)</w:t>
+      </w:r>
+    </w:p>
+    <w:p>
+      <w:pPr>
+        <w:widowControl w:val="0"/>
+        <w:numPr>
+          <w:ilvl w:val="0"/>
+          <w:numId w:val="0"/>
+        </w:numPr>
+        <w:snapToGrid w:val="0"/>
+        <w:spacing w:line="360" w:lineRule="auto"/>
+        <w:jc w:val="left"/>
+        <w:rPr>
+          <w:rFonts w:hint="default" w:ascii="Times New Roman" w:hAnsi="Times New Roman" w:eastAsia="宋体" w:cs="Times New Roman"/>
+          <w:sz w:val="24"/>
+          <w:szCs w:val="24"/>
+          <w:lang w:val="en-US" w:eastAsia="zh-CN"/>
+        </w:rPr>
+      </w:pPr>
+      <w:r>
+        <w:rPr>
+          <w:rFonts w:hint="default" w:ascii="Times New Roman" w:hAnsi="Times New Roman" w:eastAsia="宋体" w:cs="Times New Roman"/>
+          <w:sz w:val="24"/>
+          <w:szCs w:val="24"/>
+          <w:lang w:val="en-US" w:eastAsia="zh-CN"/>
+        </w:rPr>
+        <w:t>        with self.assertRaises(ValueError):</w:t>
+      </w:r>
+    </w:p>
+    <w:p>
+      <w:pPr>
+        <w:widowControl w:val="0"/>
+        <w:numPr>
+          <w:ilvl w:val="0"/>
+          <w:numId w:val="0"/>
+        </w:numPr>
+        <w:snapToGrid w:val="0"/>
+        <w:spacing w:line="360" w:lineRule="auto"/>
+        <w:jc w:val="left"/>
+        <w:rPr>
+          <w:rFonts w:hint="default" w:ascii="Times New Roman" w:hAnsi="Times New Roman" w:eastAsia="宋体" w:cs="Times New Roman"/>
+          <w:sz w:val="24"/>
+          <w:szCs w:val="24"/>
+          <w:lang w:val="en-US" w:eastAsia="zh-CN"/>
+        </w:rPr>
+      </w:pPr>
+      <w:r>
+        <w:rPr>
+          <w:rFonts w:hint="default" w:ascii="Times New Roman" w:hAnsi="Times New Roman" w:eastAsia="宋体" w:cs="Times New Roman"/>
+          <w:sz w:val="24"/>
+          <w:szCs w:val="24"/>
+          <w:lang w:val="en-US" w:eastAsia="zh-CN"/>
+        </w:rPr>
+        <w:t>            buddy.allocate(2048)  # 请求更多内存</w:t>
+      </w:r>
+    </w:p>
+    <w:p>
+      <w:pPr>
+        <w:widowControl w:val="0"/>
+        <w:numPr>
+          <w:ilvl w:val="0"/>
+          <w:numId w:val="0"/>
+        </w:numPr>
+        <w:snapToGrid w:val="0"/>
+        <w:spacing w:line="360" w:lineRule="auto"/>
+        <w:jc w:val="left"/>
+        <w:rPr>
+          <w:rFonts w:hint="default" w:ascii="Times New Roman" w:hAnsi="Times New Roman" w:eastAsia="宋体" w:cs="Times New Roman"/>
+          <w:sz w:val="24"/>
+          <w:szCs w:val="24"/>
+          <w:lang w:val="en-US" w:eastAsia="zh-CN"/>
+        </w:rPr>
+      </w:pPr>
+    </w:p>
+    <w:p>
+      <w:pPr>
+        <w:widowControl w:val="0"/>
+        <w:numPr>
+          <w:ilvl w:val="0"/>
+          <w:numId w:val="0"/>
+        </w:numPr>
+        <w:snapToGrid w:val="0"/>
+        <w:spacing w:line="360" w:lineRule="auto"/>
+        <w:jc w:val="left"/>
+        <w:rPr>
+          <w:rFonts w:hint="default" w:ascii="Times New Roman" w:hAnsi="Times New Roman" w:eastAsia="宋体" w:cs="Times New Roman"/>
+          <w:sz w:val="24"/>
+          <w:szCs w:val="24"/>
+          <w:lang w:val="en-US" w:eastAsia="zh-CN"/>
+        </w:rPr>
+      </w:pPr>
+      <w:r>
+        <w:rPr>
+          <w:rFonts w:hint="default" w:ascii="Times New Roman" w:hAnsi="Times New Roman" w:eastAsia="宋体" w:cs="Times New Roman"/>
+          <w:sz w:val="24"/>
+          <w:szCs w:val="24"/>
+          <w:lang w:val="en-US" w:eastAsia="zh-CN"/>
+        </w:rPr>
+        <w:t>    def test_double_free(self):</w:t>
+      </w:r>
+    </w:p>
+    <w:p>
+      <w:pPr>
+        <w:widowControl w:val="0"/>
+        <w:numPr>
+          <w:ilvl w:val="0"/>
+          <w:numId w:val="0"/>
+        </w:numPr>
+        <w:snapToGrid w:val="0"/>
+        <w:spacing w:line="360" w:lineRule="auto"/>
+        <w:jc w:val="left"/>
+        <w:rPr>
+          <w:rFonts w:hint="default" w:ascii="Times New Roman" w:hAnsi="Times New Roman" w:eastAsia="宋体" w:cs="Times New Roman"/>
+          <w:sz w:val="24"/>
+          <w:szCs w:val="24"/>
+          <w:lang w:val="en-US" w:eastAsia="zh-CN"/>
+        </w:rPr>
+      </w:pPr>
+      <w:r>
+        <w:rPr>
+          <w:rFonts w:hint="default" w:ascii="Times New Roman" w:hAnsi="Times New Roman" w:eastAsia="宋体" w:cs="Times New Roman"/>
+          <w:sz w:val="24"/>
+          <w:szCs w:val="24"/>
+          <w:lang w:val="en-US" w:eastAsia="zh-CN"/>
+        </w:rPr>
+        <w:t>        buddy = BuddyAllocator(1024)</w:t>
+      </w:r>
+    </w:p>
+    <w:p>
+      <w:pPr>
+        <w:widowControl w:val="0"/>
+        <w:numPr>
+          <w:ilvl w:val="0"/>
+          <w:numId w:val="0"/>
+        </w:numPr>
+        <w:snapToGrid w:val="0"/>
+        <w:spacing w:line="360" w:lineRule="auto"/>
+        <w:jc w:val="left"/>
+        <w:rPr>
+          <w:rFonts w:hint="default" w:ascii="Times New Roman" w:hAnsi="Times New Roman" w:eastAsia="宋体" w:cs="Times New Roman"/>
+          <w:sz w:val="24"/>
+          <w:szCs w:val="24"/>
+          <w:lang w:val="en-US" w:eastAsia="zh-CN"/>
+        </w:rPr>
+      </w:pPr>
+      <w:r>
+        <w:rPr>
+          <w:rFonts w:hint="default" w:ascii="Times New Roman" w:hAnsi="Times New Roman" w:eastAsia="宋体" w:cs="Times New Roman"/>
+          <w:sz w:val="24"/>
+          <w:szCs w:val="24"/>
+          <w:lang w:val="en-US" w:eastAsia="zh-CN"/>
+        </w:rPr>
+        <w:t>        addr = buddy.allocate(100)</w:t>
+      </w:r>
+    </w:p>
+    <w:p>
+      <w:pPr>
+        <w:widowControl w:val="0"/>
+        <w:numPr>
+          <w:ilvl w:val="0"/>
+          <w:numId w:val="0"/>
+        </w:numPr>
+        <w:snapToGrid w:val="0"/>
+        <w:spacing w:line="360" w:lineRule="auto"/>
+        <w:jc w:val="left"/>
+        <w:rPr>
+          <w:rFonts w:hint="default" w:ascii="Times New Roman" w:hAnsi="Times New Roman" w:eastAsia="宋体" w:cs="Times New Roman"/>
+          <w:sz w:val="24"/>
+          <w:szCs w:val="24"/>
+          <w:lang w:val="en-US" w:eastAsia="zh-CN"/>
+        </w:rPr>
+      </w:pPr>
+      <w:r>
+        <w:rPr>
+          <w:rFonts w:hint="default" w:ascii="Times New Roman" w:hAnsi="Times New Roman" w:eastAsia="宋体" w:cs="Times New Roman"/>
+          <w:sz w:val="24"/>
+          <w:szCs w:val="24"/>
+          <w:lang w:val="en-US" w:eastAsia="zh-CN"/>
+        </w:rPr>
+        <w:t>        buddy.free(addr, 100)</w:t>
+      </w:r>
+    </w:p>
+    <w:p>
+      <w:pPr>
+        <w:widowControl w:val="0"/>
+        <w:numPr>
+          <w:ilvl w:val="0"/>
+          <w:numId w:val="0"/>
+        </w:numPr>
+        <w:snapToGrid w:val="0"/>
+        <w:spacing w:line="360" w:lineRule="auto"/>
+        <w:jc w:val="left"/>
+        <w:rPr>
+          <w:rFonts w:hint="default" w:ascii="Times New Roman" w:hAnsi="Times New Roman" w:eastAsia="宋体" w:cs="Times New Roman"/>
+          <w:sz w:val="24"/>
+          <w:szCs w:val="24"/>
+          <w:lang w:val="en-US" w:eastAsia="zh-CN"/>
+        </w:rPr>
+      </w:pPr>
+      <w:r>
+        <w:rPr>
+          <w:rFonts w:hint="default" w:ascii="Times New Roman" w:hAnsi="Times New Roman" w:eastAsia="宋体" w:cs="Times New Roman"/>
+          <w:sz w:val="24"/>
+          <w:szCs w:val="24"/>
+          <w:lang w:val="en-US" w:eastAsia="zh-CN"/>
+        </w:rPr>
+        <w:t>        with self.assertRaises(ValueError):</w:t>
+      </w:r>
+    </w:p>
+    <w:p>
+      <w:pPr>
+        <w:widowControl w:val="0"/>
+        <w:numPr>
+          <w:ilvl w:val="0"/>
+          <w:numId w:val="0"/>
+        </w:numPr>
+        <w:snapToGrid w:val="0"/>
+        <w:spacing w:line="360" w:lineRule="auto"/>
+        <w:jc w:val="left"/>
+        <w:rPr>
+          <w:rFonts w:hint="default" w:ascii="Times New Roman" w:hAnsi="Times New Roman" w:eastAsia="宋体" w:cs="Times New Roman"/>
+          <w:sz w:val="24"/>
+          <w:szCs w:val="24"/>
+          <w:lang w:val="en-US" w:eastAsia="zh-CN"/>
+        </w:rPr>
+      </w:pPr>
+      <w:r>
+        <w:rPr>
+          <w:rFonts w:hint="default" w:ascii="Times New Roman" w:hAnsi="Times New Roman" w:eastAsia="宋体" w:cs="Times New Roman"/>
+          <w:sz w:val="24"/>
+          <w:szCs w:val="24"/>
+          <w:lang w:val="en-US" w:eastAsia="zh-CN"/>
+        </w:rPr>
+        <w:t>            buddy.free(addr, 100)  # 二次释放同一个地址</w:t>
+      </w:r>
+    </w:p>
+    <w:p>
+      <w:pPr>
+        <w:widowControl w:val="0"/>
+        <w:numPr>
+          <w:ilvl w:val="0"/>
+          <w:numId w:val="0"/>
+        </w:numPr>
+        <w:snapToGrid w:val="0"/>
+        <w:spacing w:line="360" w:lineRule="auto"/>
+        <w:jc w:val="left"/>
+        <w:rPr>
+          <w:rFonts w:hint="default" w:ascii="Times New Roman" w:hAnsi="Times New Roman" w:eastAsia="宋体" w:cs="Times New Roman"/>
+          <w:sz w:val="24"/>
+          <w:szCs w:val="24"/>
+          <w:lang w:val="en-US" w:eastAsia="zh-CN"/>
+        </w:rPr>
+      </w:pPr>
+    </w:p>
+    <w:p>
+      <w:pPr>
+        <w:widowControl w:val="0"/>
+        <w:numPr>
+          <w:ilvl w:val="0"/>
+          <w:numId w:val="0"/>
+        </w:numPr>
+        <w:snapToGrid w:val="0"/>
+        <w:spacing w:line="360" w:lineRule="auto"/>
+        <w:jc w:val="left"/>
+        <w:rPr>
+          <w:rFonts w:hint="default" w:ascii="Times New Roman" w:hAnsi="Times New Roman" w:eastAsia="宋体" w:cs="Times New Roman"/>
+          <w:sz w:val="24"/>
+          <w:szCs w:val="24"/>
+          <w:lang w:val="en-US" w:eastAsia="zh-CN"/>
+        </w:rPr>
+      </w:pPr>
+      <w:r>
+        <w:rPr>
+          <w:rFonts w:hint="default" w:ascii="Times New Roman" w:hAnsi="Times New Roman" w:eastAsia="宋体" w:cs="Times New Roman"/>
+          <w:sz w:val="24"/>
+          <w:szCs w:val="24"/>
+          <w:lang w:val="en-US" w:eastAsia="zh-CN"/>
+        </w:rPr>
+        <w:t>if __name__ == "__main__":</w:t>
+      </w:r>
+    </w:p>
+    <w:p>
+      <w:pPr>
+        <w:widowControl w:val="0"/>
+        <w:numPr>
+          <w:ilvl w:val="0"/>
+          <w:numId w:val="0"/>
+        </w:numPr>
+        <w:snapToGrid w:val="0"/>
+        <w:spacing w:line="360" w:lineRule="auto"/>
+        <w:jc w:val="left"/>
+        <w:rPr>
+          <w:rFonts w:hint="default" w:ascii="Times New Roman" w:hAnsi="Times New Roman" w:eastAsia="宋体" w:cs="Times New Roman"/>
+          <w:sz w:val="24"/>
+          <w:szCs w:val="24"/>
+          <w:lang w:val="en-US" w:eastAsia="zh-CN"/>
+        </w:rPr>
+      </w:pPr>
+      <w:r>
+        <w:rPr>
+          <w:rFonts w:hint="default" w:ascii="Times New Roman" w:hAnsi="Times New Roman" w:eastAsia="宋体" w:cs="Times New Roman"/>
+          <w:sz w:val="24"/>
+          <w:szCs w:val="24"/>
+          <w:lang w:val="en-US" w:eastAsia="zh-CN"/>
+        </w:rPr>
+        <w:t>    unittest.main()</w:t>
+      </w:r>
+    </w:p>
+    <w:p>
+      <w:pPr>
+        <w:widowControl w:val="0"/>
+        <w:numPr>
+          <w:ilvl w:val="0"/>
+          <w:numId w:val="0"/>
+        </w:numPr>
+        <w:snapToGrid w:val="0"/>
+        <w:spacing w:line="360" w:lineRule="auto"/>
+        <w:jc w:val="left"/>
+        <w:rPr>
+          <w:rFonts w:hint="default" w:ascii="Times New Roman" w:hAnsi="Times New Roman" w:eastAsia="宋体" w:cs="Times New Roman"/>
+          <w:sz w:val="24"/>
+          <w:szCs w:val="24"/>
+          <w:lang w:val="en-US" w:eastAsia="zh-CN"/>
+        </w:rPr>
+      </w:pPr>
+    </w:p>
+    <w:p>
+      <w:pPr>
+        <w:widowControl w:val="0"/>
+        <w:numPr>
+          <w:ilvl w:val="0"/>
+          <w:numId w:val="0"/>
+        </w:numPr>
+        <w:snapToGrid w:val="0"/>
+        <w:spacing w:line="360" w:lineRule="auto"/>
+        <w:jc w:val="left"/>
+        <w:rPr>
+          <w:rFonts w:hint="default" w:ascii="Times New Roman" w:hAnsi="Times New Roman" w:eastAsia="宋体" w:cs="Times New Roman"/>
+          <w:sz w:val="24"/>
+          <w:szCs w:val="24"/>
+          <w:lang w:val="en-US" w:eastAsia="zh-CN"/>
+        </w:rPr>
+      </w:pPr>
+      <w:bookmarkStart w:id="5" w:name="_GoBack"/>
+      <w:bookmarkEnd w:id="5"/>
+    </w:p>
+    <w:p>
+      <w:pPr>
+        <w:widowControl w:val="0"/>
+        <w:numPr>
+          <w:ilvl w:val="0"/>
+          <w:numId w:val="0"/>
+        </w:numPr>
+        <w:snapToGrid w:val="0"/>
+        <w:spacing w:line="360" w:lineRule="auto"/>
+        <w:jc w:val="left"/>
+        <w:rPr>
+          <w:rFonts w:hint="default" w:ascii="Times New Roman" w:hAnsi="Times New Roman" w:eastAsia="宋体" w:cs="Times New Roman"/>
+          <w:sz w:val="24"/>
+          <w:szCs w:val="24"/>
+          <w:lang w:val="en-US" w:eastAsia="zh-CN"/>
+        </w:rPr>
+      </w:pPr>
+    </w:p>
+    <w:p>
+      <w:pPr>
+        <w:widowControl w:val="0"/>
+        <w:numPr>
+          <w:ilvl w:val="0"/>
+          <w:numId w:val="0"/>
+        </w:numPr>
+        <w:snapToGrid w:val="0"/>
+        <w:spacing w:line="360" w:lineRule="auto"/>
+        <w:jc w:val="left"/>
+        <w:rPr>
+          <w:rFonts w:hint="default" w:ascii="Times New Roman" w:hAnsi="Times New Roman" w:eastAsia="宋体" w:cs="Times New Roman"/>
+          <w:sz w:val="24"/>
+          <w:szCs w:val="24"/>
+          <w:lang w:val="en-US" w:eastAsia="zh-CN"/>
+        </w:rPr>
+      </w:pPr>
+    </w:p>
+    <w:p>
+      <w:pPr>
+        <w:widowControl w:val="0"/>
+        <w:numPr>
+          <w:ilvl w:val="0"/>
+          <w:numId w:val="0"/>
+        </w:numPr>
+        <w:snapToGrid w:val="0"/>
+        <w:spacing w:line="360" w:lineRule="auto"/>
+        <w:jc w:val="left"/>
+        <w:rPr>
+          <w:rFonts w:hint="eastAsia" w:ascii="Times New Roman" w:hAnsi="Times New Roman" w:eastAsia="宋体" w:cs="Times New Roman"/>
+          <w:sz w:val="24"/>
+          <w:szCs w:val="24"/>
+          <w:lang w:val="en-US" w:eastAsia="zh-CN"/>
+        </w:rPr>
+      </w:pPr>
+    </w:p>
+    <w:p>
+      <w:pPr>
+        <w:widowControl w:val="0"/>
+        <w:numPr>
+          <w:ilvl w:val="0"/>
+          <w:numId w:val="0"/>
+        </w:numPr>
+        <w:snapToGrid w:val="0"/>
+        <w:spacing w:line="360" w:lineRule="auto"/>
+        <w:jc w:val="left"/>
+        <w:rPr>
           <w:rFonts w:hint="eastAsia" w:ascii="Times New Roman" w:hAnsi="Times New Roman" w:eastAsia="宋体" w:cs="Times New Roman"/>
           <w:sz w:val="24"/>
           <w:szCs w:val="24"/>
@@ -11072,18 +15158,7 @@
           <w:szCs w:val="24"/>
           <w:lang w:val="en-US" w:eastAsia="zh-CN"/>
         </w:rPr>
-        <w:t xml:space="preserve">    </w:t>
-      </w:r>
-      <w:bookmarkStart w:id="5" w:name="_GoBack"/>
-      <w:bookmarkEnd w:id="5"/>
-      <w:r>
-        <w:rPr>
-          <w:rFonts w:hint="eastAsia" w:ascii="Times New Roman" w:hAnsi="Times New Roman" w:cs="Times New Roman"/>
-          <w:sz w:val="24"/>
-          <w:szCs w:val="24"/>
-          <w:lang w:val="en-US" w:eastAsia="zh-CN"/>
-        </w:rPr>
-        <w:t>最后，我重新审视了Linux的存储结构，特别是文件系统和inode的概念。我学习了通过inode号计算文件存储实际地址的方法，这对于理解文件系统的工作原理和数据存储方式是至关重要的。通过这次大作业，我不仅加深了对Linux操作系统的理解，还提升了我的编程技能和问题解决能力。这些学习经历无疑将对我的未来学习和职业生涯产生深远的影响。</w:t>
+        <w:t xml:space="preserve">    最后，我重新审视了Linux的存储结构，特别是文件系统和inode的概念。我学习了通过inode号计算文件存储实际地址的方法，这对于理解文件系统的工作原理和数据存储方式是至关重要的。通过这次大作业，我不仅加深了对Linux操作系统的理解，还提升了我的编程技能和问题解决能力。这些学习经历无疑将对我的未来学习和职业生涯产生深远的影响。</w:t>
       </w:r>
     </w:p>
     <w:sectPr>
@@ -11512,6 +15587,7 @@
   <w:style w:type="character" w:styleId="7">
     <w:name w:val="HTML Code"/>
     <w:basedOn w:val="6"/>
+    <w:autoRedefine/>
     <w:semiHidden/>
     <w:unhideWhenUsed/>
     <w:qFormat/>

</xml_diff>